<commit_message>
big update - mostly stats project
</commit_message>
<xml_diff>
--- a/Hwk-3-Genoa-Sullaway.docx
+++ b/Hwk-3-Genoa-Sullaway.docx
@@ -7,103 +7,22 @@
         <w:pStyle w:val="Title"/>
       </w:pPr>
       <w:r>
-        <w:t>Hwk 3 Genoa Sullaway</w:t>
-      </w:r>
-    </w:p>
-    <w:sdt>
-      <w:sdtPr>
-        <w:rPr>
-          <w:rFonts w:asciiTheme="minorHAnsi" w:eastAsiaTheme="minorHAnsi" w:hAnsiTheme="minorHAnsi" w:cstheme="minorBidi"/>
-          <w:color w:val="auto"/>
-          <w:sz w:val="24"/>
-          <w:szCs w:val="24"/>
-        </w:rPr>
-        <w:id w:val="1442344405"/>
-        <w:docPartObj>
-          <w:docPartGallery w:val="Table of Contents"/>
-          <w:docPartUnique/>
-        </w:docPartObj>
-      </w:sdtPr>
-      <w:sdtEndPr/>
-      <w:sdtContent>
-        <w:p>
-          <w:pPr>
-            <w:pStyle w:val="TOCHeading"/>
-          </w:pPr>
-          <w:r>
-            <w:t>Table of Contents</w:t>
-          </w:r>
-        </w:p>
-        <w:p>
-          <w:r>
-            <w:fldChar w:fldCharType="begin"/>
-          </w:r>
-          <w:r>
-            <w:instrText>TOC \o "1-2" \h \z \u</w:instrText>
-          </w:r>
-          <w:r>
-            <w:fldChar w:fldCharType="separate"/>
-          </w:r>
-          <w:r>
-            <w:fldChar w:fldCharType="end"/>
-          </w:r>
-        </w:p>
-      </w:sdtContent>
-    </w:sdt>
-    <w:p>
-      <w:pPr>
-        <w:pStyle w:val="Heading1"/>
-      </w:pPr>
-      <w:bookmarkStart w:id="0" w:name="X135f5f004a7373c2d833d1cc0459c72d111759a"/>
-      <w:r>
-        <w:t>TO DO – FIGUURE OUT FIGURE SIZES IN RMD, NEED TO BE BIGGER</w:t>
-      </w:r>
-    </w:p>
-    <w:p>
-      <w:pPr>
-        <w:pStyle w:val="Heading1"/>
-      </w:pPr>
-      <w:bookmarkStart w:id="1" w:name="hypotheses-could-be-better"/>
-      <w:bookmarkEnd w:id="0"/>
-      <w:r>
-        <w:t>HYPOTHESES COULD BE BETTER?</w:t>
-      </w:r>
-    </w:p>
-    <w:p>
-      <w:pPr>
-        <w:pStyle w:val="Heading1"/>
-      </w:pPr>
-      <w:bookmarkStart w:id="2" w:name="X8ab8faa31ca384c5bdace41637e5b398c623d9f"/>
-      <w:bookmarkEnd w:id="1"/>
-      <w:r>
-        <w:t>FIGURE LABEL #S AND REFERENCE THEM IN TEXT</w:t>
-      </w:r>
-    </w:p>
-    <w:p>
-      <w:pPr>
-        <w:pStyle w:val="Heading1"/>
-      </w:pPr>
-      <w:bookmarkStart w:id="3" w:name="make-sure-references-are-set-up-right"/>
-      <w:bookmarkEnd w:id="2"/>
-      <w:r>
-        <w:t>MAKE SURE REFERENCES ARE SET UP RIGHT</w:t>
-      </w:r>
-    </w:p>
-    <w:p>
-      <w:pPr>
-        <w:pStyle w:val="Heading1"/>
-      </w:pPr>
-      <w:bookmarkStart w:id="4" w:name="any-other-plots"/>
-      <w:bookmarkEnd w:id="3"/>
-      <w:r>
-        <w:t>ANY OTHER PLOTS?</w:t>
+        <w:t>Homework 3</w:t>
+      </w:r>
+    </w:p>
+    <w:p>
+      <w:pPr>
+        <w:pStyle w:val="Subtitle"/>
+      </w:pPr>
+      <w:r>
+        <w:t>Genoa Sullaway</w:t>
       </w:r>
     </w:p>
     <w:p>
       <w:pPr>
         <w:pStyle w:val="Heading2"/>
       </w:pPr>
-      <w:bookmarkStart w:id="5" w:name="preliminary-title"/>
+      <w:bookmarkStart w:id="0" w:name="preliminary-title"/>
       <w:r>
         <w:t>Preliminary Title:</w:t>
       </w:r>
@@ -113,7 +32,7 @@
         <w:pStyle w:val="FirstParagraph"/>
       </w:pPr>
       <w:r>
-        <w:t xml:space="preserve">Evaluating Spatial Variance in </w:t>
+        <w:t xml:space="preserve">Evaluating spatial variability in </w:t>
       </w:r>
       <w:r>
         <w:rPr>
@@ -122,17 +41,17 @@
         <w:t>Calanus marshallae</w:t>
       </w:r>
       <w:r>
-        <w:t xml:space="preserve"> distribution during the 2014-2106 Marine Heatwave in the Eastern Bering Sea</w:t>
+        <w:t xml:space="preserve"> distribution during the 2014-2016 Marine Heatwave in the Eastern Bering Sea</w:t>
       </w:r>
     </w:p>
     <w:p>
       <w:pPr>
         <w:pStyle w:val="Heading2"/>
       </w:pPr>
-      <w:bookmarkStart w:id="6" w:name="introductionbackground"/>
-      <w:bookmarkEnd w:id="5"/>
-      <w:r>
-        <w:t>Introduction/Background</w:t>
+      <w:bookmarkStart w:id="1" w:name="introductionbackground"/>
+      <w:bookmarkEnd w:id="0"/>
+      <w:r>
+        <w:t>Introduction/Background:</w:t>
       </w:r>
     </w:p>
     <w:p>
@@ -140,13 +59,10 @@
         <w:pStyle w:val="FirstParagraph"/>
       </w:pPr>
       <w:r>
-        <w:t>Marine heatwaves (MHW) have beco</w:t>
-      </w:r>
-      <w:r>
-        <w:t>me more prevalent as anthropogenic climate change impacts progress (Frolicher et al 2018). In the Northeast Pacific Ocean, the most recent MHW (2014-2016) resulted in mass mortalities and marine mammal strandings, species distribution shifts, fishery closu</w:t>
-      </w:r>
-      <w:r>
-        <w:t>res and social-ecological network shifts (Cheng and Frolicher 2020, Fisher et al 2021).</w:t>
+        <w:t>Marine heatwaves (MHW) have become more prevalent as anthropogenic climate change progresses (Frolicher et al. 2018). In the Northeast Pacific Ocean, the most recent MHW (2014-2016) resulted in mass mortalities and marine mammal strandings, species distrib</w:t>
+      </w:r>
+      <w:r>
+        <w:t>ution shifts, fishery closures, and social-ecological network shifts (Cheng and Frolicher 2020, Fisher et al. 2021).</w:t>
       </w:r>
     </w:p>
     <w:p>
@@ -154,122 +70,117 @@
         <w:pStyle w:val="BodyText"/>
       </w:pPr>
       <w:r>
-        <w:t xml:space="preserve">Primary and secondary production are tightly linked to oceanographic conditions. In the E. Bering Sea, copepods such as </w:t>
+        <w:t>Primary and secondary production are tightly linked to oceanographic conditions and are thus heavily influenced by MHW’s. In the Eastern Be</w:t>
+      </w:r>
+      <w:r>
+        <w:t xml:space="preserve">ring Sea (EBS), copepods such as </w:t>
       </w:r>
       <w:r>
         <w:rPr>
           <w:i/>
         </w:rPr>
-        <w:t>Calanus spp</w:t>
-      </w:r>
-      <w:r>
-        <w:t>, underpin the health of the entire e</w:t>
-      </w:r>
-      <w:r>
-        <w:t>cosystem. As high nutrient prey items, Calanus support marine mammals, numerous subsistence fisheries and a billion-dollar Pollock fishery. However, copepod abundance and community composition are heavily regulated by environmental factors. During cold yea</w:t>
-      </w:r>
-      <w:r>
-        <w:t>rs, large nutritious copepods are abundant and persist throughout the season to feed age-0 pollock in Fall. However, during warm years, the zooplankton community composition transitions to smaller less nutritious species and large copepods are often absent</w:t>
-      </w:r>
-      <w:r>
-        <w:t xml:space="preserve"> on the inner shelf in Fall when pollock are preparing to overwinter (Kimmel et al 2018). This disruption in lipid-rich prey in warm years has negative cascading effects throughout the EBS food web and social ecological networks.</w:t>
-      </w:r>
-    </w:p>
-    <w:p>
-      <w:pPr>
-        <w:pStyle w:val="BodyText"/>
-      </w:pPr>
-      <w:r>
-        <w:lastRenderedPageBreak/>
-        <w:t>If Calanus spatial heterog</w:t>
-      </w:r>
-      <w:r>
-        <w:t>eneity exists within warm years, this could provide spatial refuges for predators where they still have access to high quality prey items. On the other hand, large scale climate events can lead to increases in spatial synchrony across increasingly large di</w:t>
-      </w:r>
-      <w:r>
-        <w:t>stances. A large spread marine heatwave may increase synchrony in Calanus abundance across the EBS, and this can have cascading negative effects through the ecosystem. Moreover, changes to spatial variability in Calanus within warm years can have implicati</w:t>
-      </w:r>
-      <w:r>
-        <w:t>ons for future predator-prey overlap (Siddon et al 2013).</w:t>
-      </w:r>
-    </w:p>
-    <w:p>
-      <w:pPr>
-        <w:pStyle w:val="Heading2"/>
-      </w:pPr>
-      <w:bookmarkStart w:id="7" w:name="goals-and-objectives"/>
-      <w:bookmarkEnd w:id="6"/>
-      <w:r>
-        <w:t>Goals and Objectives</w:t>
-      </w:r>
-    </w:p>
-    <w:p>
-      <w:pPr>
-        <w:pStyle w:val="FirstParagraph"/>
-      </w:pPr>
-      <w:r>
-        <w:t>The research question I would like to address is: Is there spatial variation in Calanus abundance during the 2014-2016 Marine Heatwave in the Eastern Bering Sea?</w:t>
-      </w:r>
-    </w:p>
-    <w:p>
-      <w:pPr>
-        <w:pStyle w:val="BodyText"/>
-      </w:pPr>
-      <w:r>
-        <w:t>Warm stanzas an</w:t>
-      </w:r>
-      <w:r>
-        <w:t>d marine heatwaves are predicted to become more common in the EBS. I want to understand the spatial variability for Calanus among warm years, to ultimately inform the spatial availability of Calanus prey for higher trophic levels. Does the EBS become a “fo</w:t>
-      </w:r>
-      <w:r>
-        <w:t>od desert” for higher trophic levels or are there certain spatial refuges during warm years?</w:t>
-      </w:r>
-    </w:p>
-    <w:p>
-      <w:pPr>
-        <w:pStyle w:val="BodyText"/>
-      </w:pPr>
-      <w:r>
-        <w:t>Generally, copepod abundance and phenology are tightly linked to oceanographic conditions. Thus, I expect variation in temperature to be a strong predictor in C. m</w:t>
-      </w:r>
-      <w:r>
-        <w:t xml:space="preserve">arshallae CPUE. With greater temperatures resulting in less Calanus. I expect there may be effects related to years since the onset of the marine heatwave, ie I expect 2014 to be different than 2016 because of cumulative impacts of warm years. I expect </w:t>
+        <w:t>C. marshallae</w:t>
+      </w:r>
+      <w:r>
+        <w:t xml:space="preserve"> underpin the structure of the entire ecosystem. As high nutrient prey items, </w:t>
       </w:r>
       <w:r>
         <w:rPr>
           <w:i/>
         </w:rPr>
-        <w:t>Cal</w:t>
+        <w:t>C. marshallae</w:t>
+      </w:r>
+      <w:r>
+        <w:t xml:space="preserve"> support marine mammals, numerous subsistence fisheries and a billion-dollar Pollock fishery. However, copepod abundanc</w:t>
+      </w:r>
+      <w:r>
+        <w:t>e and community composition are heavily regulated by environmental factors (Siddon et al 2013). During cold years, large nutritious copepods are abundant into the Fall and are key prey items for pollock (Siddon et al 2013), seabirds (Springer et al 1986) a</w:t>
+      </w:r>
+      <w:r>
+        <w:t xml:space="preserve">nd marine mammals (Baumgartner et al. 2013). </w:t>
       </w:r>
       <w:r>
         <w:rPr>
           <w:i/>
         </w:rPr>
-        <w:t>anus</w:t>
-      </w:r>
-      <w:r>
-        <w:t xml:space="preserve"> to be more abundance in the northern inner shelves compared to the southern and outer shelves because of past </w:t>
+        <w:t>C. marshallae</w:t>
+      </w:r>
+      <w:r>
+        <w:t xml:space="preserve"> abundance is tightly linked with pollock recruitment through the Oscillating Control Hypothesis (Kimmel et al. 2018). In warm stanzas, the zooplankton community is dominated by smaller species with</w:t>
+      </w:r>
+      <w:r>
+        <w:t xml:space="preserve"> lower lipid content (Kimmel et al 2018) often resulting in poor pollock recruitment. This disruption in lipid-rich prey during warm years has negative effects that cascade throughout the EBS food webs and social-ecological networks.</w:t>
+      </w:r>
+    </w:p>
+    <w:p>
+      <w:pPr>
+        <w:pStyle w:val="BodyText"/>
+      </w:pPr>
+      <w:r>
+        <w:t>Large scale climate ev</w:t>
+      </w:r>
+      <w:r>
+        <w:t xml:space="preserve">ents can lead to increases in spatial synchrony across increasingly large distances (Hanson et al. 2020). MHW’s may increase synchrony in </w:t>
       </w:r>
       <w:r>
         <w:rPr>
           <w:i/>
         </w:rPr>
-        <w:t>Calanus</w:t>
-      </w:r>
-      <w:r>
-        <w:t xml:space="preserve"> research demonstrating higher abudnance on inner shelves, additionally, temperatures in the Norther regions were slightly cooler than</w:t>
-      </w:r>
-      <w:r>
-        <w:t xml:space="preserve"> the south and I expect this to contribute to </w:t>
+        <w:t>C. marshallae</w:t>
+      </w:r>
+      <w:r>
+        <w:t xml:space="preserve"> abundance across the EBS, and this can have cascading negative effects through the ecosystem. Moreover, </w:t>
+      </w:r>
+      <w:r>
+        <w:t xml:space="preserve">changes to spatial variability in </w:t>
       </w:r>
       <w:r>
         <w:rPr>
           <w:i/>
         </w:rPr>
-        <w:t>Calanus</w:t>
-      </w:r>
-      <w:r>
-        <w:t xml:space="preserve"> spatial variation.</w:t>
+        <w:t>C. marshallae</w:t>
+      </w:r>
+      <w:r>
+        <w:t xml:space="preserve"> within warm years can have implications for future predator-prey overlap (Siddon et al 2013). This research aims to understand the spatial dynamics of </w:t>
+      </w:r>
+      <w:r>
+        <w:rPr>
+          <w:i/>
+        </w:rPr>
+        <w:t>C. marshallae</w:t>
+      </w:r>
+      <w:r>
+        <w:t xml:space="preserve"> within warm years, and (if time allows) the</w:t>
+      </w:r>
+      <w:r>
+        <w:t xml:space="preserve"> impact of successive warms years on abundance.</w:t>
+      </w:r>
+    </w:p>
+    <w:p>
+      <w:pPr>
+        <w:pStyle w:val="Heading2"/>
+      </w:pPr>
+      <w:bookmarkStart w:id="2" w:name="goals-and-objectives"/>
+      <w:bookmarkEnd w:id="1"/>
+      <w:r>
+        <w:t>Goals and Objectives</w:t>
+      </w:r>
+    </w:p>
+    <w:p>
+      <w:pPr>
+        <w:pStyle w:val="FirstParagraph"/>
+      </w:pPr>
+      <w:r>
+        <w:t xml:space="preserve">The research question I would like to address is: Is there spatial variation in </w:t>
+      </w:r>
+      <w:r>
+        <w:rPr>
+          <w:i/>
+        </w:rPr>
+        <w:t>C. marshallae</w:t>
+      </w:r>
+      <w:r>
+        <w:t xml:space="preserve"> abundance during the 2014-2016 Marine Heatwave in the Eastern Bering Sea?</w:t>
       </w:r>
     </w:p>
     <w:p>
@@ -277,10 +188,32 @@
         <w:pStyle w:val="BodyText"/>
       </w:pPr>
       <w:r>
-        <w:t>I will need to test for colinearity across covariates, I may not need all the covariates I propose. For example, depth, temperature and Ortiz region may be confounded since Ortiz regi</w:t>
-      </w:r>
-      <w:r>
-        <w:t>ons were delineated based on oceanographic bounds and shelf breaks that differ by depth and temperature.</w:t>
+        <w:lastRenderedPageBreak/>
+        <w:t>Warm stanzas and ma</w:t>
+      </w:r>
+      <w:r>
+        <w:t xml:space="preserve">rine heatwaves are predicted to become more common in the EBS. I want to understand the spatial variability for </w:t>
+      </w:r>
+      <w:r>
+        <w:rPr>
+          <w:i/>
+        </w:rPr>
+        <w:t>C. marshallae</w:t>
+      </w:r>
+      <w:r>
+        <w:t xml:space="preserve"> among warm years, to ultimately inform the spatial availability of </w:t>
+      </w:r>
+      <w:r>
+        <w:rPr>
+          <w:i/>
+        </w:rPr>
+        <w:t>C. marshallae</w:t>
+      </w:r>
+      <w:r>
+        <w:t xml:space="preserve"> prey for higher trophic levels. Does the EBS beco</w:t>
+      </w:r>
+      <w:r>
+        <w:t>me a “food desert” for higher trophic levels or are there certain spatial refuges during warm years?</w:t>
       </w:r>
     </w:p>
     <w:p>
@@ -288,17 +221,97 @@
         <w:pStyle w:val="BodyText"/>
       </w:pPr>
       <w:r>
-        <w:t>-wind? salinity? talk about mutlicoollinearity</w:t>
+        <w:t xml:space="preserve">Generally, copepod abundance and phenology are tightly linked to oceanographic conditions. I expect variation in temperature to be a strong predictor in </w:t>
+      </w:r>
+      <w:r>
+        <w:rPr>
+          <w:i/>
+        </w:rPr>
+        <w:t>C.</w:t>
+      </w:r>
+      <w:r>
+        <w:rPr>
+          <w:i/>
+        </w:rPr>
+        <w:t xml:space="preserve"> marshallae</w:t>
+      </w:r>
+      <w:r>
+        <w:t xml:space="preserve"> CPUE. Specifically, I expect a negative linear or second order polynomial relationship between temperature and </w:t>
+      </w:r>
+      <w:r>
+        <w:rPr>
+          <w:i/>
+        </w:rPr>
+        <w:t>C. marshallae</w:t>
+      </w:r>
+      <w:r>
+        <w:t xml:space="preserve"> abundance. I have not found evidence of a non-linear relationship like this in the literature, but I could imagine a th</w:t>
+      </w:r>
+      <w:r>
+        <w:t xml:space="preserve">reshold effect where temperature gets too high and </w:t>
+      </w:r>
+      <w:r>
+        <w:rPr>
+          <w:i/>
+        </w:rPr>
+        <w:t>C. marshallae</w:t>
+      </w:r>
+      <w:r>
+        <w:t xml:space="preserve"> abundance is consistently low past a certain high temperature threshold. Additionally, I expect an effect of year as the MHW progresses, ie. I expect 2014 to be different than 2016 because of</w:t>
+      </w:r>
+      <w:r>
+        <w:t xml:space="preserve"> cumulative impacts of warm years. I expect </w:t>
+      </w:r>
+      <w:r>
+        <w:rPr>
+          <w:i/>
+        </w:rPr>
+        <w:t>C. marshallae</w:t>
+      </w:r>
+      <w:r>
+        <w:t xml:space="preserve"> to be more abundant in the northern inner shelves compared to the southern and outer shelves, but mediated by temperature (Kimmel et al 2018).</w:t>
+      </w:r>
+    </w:p>
+    <w:p>
+      <w:pPr>
+        <w:pStyle w:val="BodyText"/>
+      </w:pPr>
+      <w:r>
+        <w:t>Proportional wind direction has a significant impact on</w:t>
+      </w:r>
+      <w:r>
+        <w:t xml:space="preserve"> the Bering Sea ecosystem (Danielson et al 2012), I expect a positive linear relationship between the proportion of NE wind and </w:t>
+      </w:r>
+      <w:r>
+        <w:rPr>
+          <w:i/>
+        </w:rPr>
+        <w:t>C. marshallae</w:t>
+      </w:r>
+      <w:r>
+        <w:t xml:space="preserve"> CPUE, because NW wind encourages colder conditions and southern ice flow. Additionally, I expect a negative linear</w:t>
+      </w:r>
+      <w:r>
+        <w:t xml:space="preserve"> relationship between proportion of SE wind and </w:t>
+      </w:r>
+      <w:r>
+        <w:rPr>
+          <w:i/>
+        </w:rPr>
+        <w:t>C. marshallae</w:t>
+      </w:r>
+      <w:r>
+        <w:t xml:space="preserve"> CPUE, however I expect SW winds to be more prevalent during the MHW years that I am examining.</w:t>
       </w:r>
     </w:p>
     <w:p>
       <w:pPr>
         <w:pStyle w:val="Heading2"/>
       </w:pPr>
-      <w:bookmarkStart w:id="8" w:name="data-description"/>
-      <w:bookmarkEnd w:id="7"/>
-      <w:r>
-        <w:t>Data Description</w:t>
+      <w:bookmarkStart w:id="3" w:name="data-description-collection-methods"/>
+      <w:bookmarkEnd w:id="2"/>
+      <w:r>
+        <w:t>Data Description &amp; Collection Methods</w:t>
       </w:r>
     </w:p>
     <w:p>
@@ -306,10 +319,10 @@
         <w:pStyle w:val="FirstParagraph"/>
       </w:pPr>
       <w:r>
-        <w:t>Data were collected by NOAA AFSC ECOFOCI during at-sea oceanographic cruises in the Eas</w:t>
-      </w:r>
-      <w:r>
-        <w:t xml:space="preserve">tern Bering Sea (Figuure XX) and zooplankton data were provided to GS by Dr. Dave Kimmel. These data are part of a larger zooplankton community dataset from the eastern Bering Sea. The response variable is </w:t>
+        <w:t>Data were collected by NOAA AFSC ECOFOCI during at-sea oceano</w:t>
+      </w:r>
+      <w:r>
+        <w:t xml:space="preserve">graphic cruises in the Eastern Bering Sea (Figure 1). Zooplankton data were provided by Dr. Dave Kimmel. The response variable is </w:t>
       </w:r>
       <w:r>
         <w:rPr>
@@ -318,10 +331,10 @@
         <w:t>Calanus marshallae</w:t>
       </w:r>
       <w:r>
-        <w:t xml:space="preserve"> catch per unit effort (CPUE) (i</w:t>
-      </w:r>
-      <w:r>
-        <w:t>ndividuals m^3) for each station (each point in figure XX) sampled in each year.</w:t>
+        <w:t xml:space="preserve"> catch per unit effort (CPUE) (individuals m^3) for each station (each point in Figure 1) sampled in each ye</w:t>
+      </w:r>
+      <w:r>
+        <w:t>ar of the recent MHW (2014-2016).</w:t>
       </w:r>
     </w:p>
     <w:p>
@@ -329,20 +342,28 @@
         <w:pStyle w:val="BodyText"/>
       </w:pPr>
       <w:r>
-        <w:t>Zooplankton data are collected annually on NOAA oceanographic cruises from April-September, however the spatial and temporal schedule is unbalanced from year to year (Figure X</w:t>
-      </w:r>
-      <w:r>
-        <w:t xml:space="preserve">X). Copepods are collected using paired bongo nets (20cm frame, 150um mesh and a 60cm frame, 333 um mesh) on oblique tows. The tow depth varies by station and is </w:t>
-      </w:r>
-      <w:r>
-        <w:lastRenderedPageBreak/>
-        <w:t>not necessarily related to bottom depth. If bottom depth is less than 100m, max tow depth is 5</w:t>
-      </w:r>
-      <w:r>
-        <w:t>-10m above the bottom. However, if max bottom depth is deeper than 100m the max gear depth can vary depending on the sea state, most tows are not deeper than 300m. The samples are identified to lowest taxonomic level and sorted into different stages (C-1 t</w:t>
-      </w:r>
-      <w:r>
-        <w:t>o C-6), however at this point, I summed Calanus CPUE across lifestages.</w:t>
+        <w:t>Zooplankton data are collected annually on NOAA oceanographic cruises from April-October, however the spatial and temporal schedule is unbalanced from year to year (Figure 1). Copepods are collected using paired bongo nets</w:t>
+      </w:r>
+      <w:r>
+        <w:t xml:space="preserve"> (20cm frame, 150um mesh and a 60cm frame, 333 um mesh) on oblique tows. The tow depth varies by station and is not necessarily related to bottom depth. If bottom depth is less than 100m, max tow depth is 5-10m above the bottom. However, if max bottom dept</w:t>
+      </w:r>
+      <w:r>
+        <w:t xml:space="preserve">h is deeper than 100m the max gear depth can vary depending on the sea state, most tows are not deeper than 300m. The samples are identified to lowest taxonomic level and sorted into different stages (C-1 to C-6), however for this analysis I have summed </w:t>
+      </w:r>
+      <w:r>
+        <w:rPr>
+          <w:i/>
+        </w:rPr>
+        <w:t>C.</w:t>
+      </w:r>
+      <w:r>
+        <w:rPr>
+          <w:i/>
+        </w:rPr>
+        <w:t xml:space="preserve"> marshallae</w:t>
+      </w:r>
+      <w:r>
+        <w:t xml:space="preserve"> CPUE across life stages.</w:t>
       </w:r>
     </w:p>
     <w:p>
@@ -350,10 +371,18 @@
         <w:pStyle w:val="BodyText"/>
       </w:pPr>
       <w:r>
-        <w:t xml:space="preserve">Some covariate data is collected onboard the ship, for example maximum bottom depth and gear depth are recorded on the zooplankton gear deployment. Salinity and temperature covariates </w:t>
-      </w:r>
-      <w:r>
-        <w:t xml:space="preserve">were collected from CTD casts done in parallel to zooplankton net casts. Covariates such as wind stress and cold pool extent were downloaded from publicly available climate dataset provided by Dr. Mike Litzlow (NOAA AFSC, </w:t>
+        <w:t xml:space="preserve">Some covariate data is collected onboard the ship, for example maximum bottom depth and gear depth are recorded on the zooplankton gear deployment. Salinity and temperature covariates were collected from CTD casts done </w:t>
+      </w:r>
+      <w:r>
+        <w:t>in parallel to zooplankton net casts.</w:t>
+      </w:r>
+    </w:p>
+    <w:p>
+      <w:pPr>
+        <w:pStyle w:val="BodyText"/>
+      </w:pPr>
+      <w:r>
+        <w:t xml:space="preserve">Covariates such as proportional daily wind direction and cold pool extent were downloaded from publicly available climate dataset provided by Dr. Mike Litzlow (NOAA AFSC, </w:t>
       </w:r>
       <w:hyperlink r:id="rId7">
         <w:r>
@@ -364,30 +393,403 @@
         </w:r>
       </w:hyperlink>
       <w:r>
-        <w:t>).</w:t>
+        <w:t xml:space="preserve">). The </w:t>
+      </w:r>
+      <w:r>
+        <w:lastRenderedPageBreak/>
+        <w:t>proportion of daily wind from the SE/NW from May to September is used as a simple index for changes in Bering Sea advection (Danielson et al 2012). Su</w:t>
+      </w:r>
+      <w:r>
+        <w:t>mmer cold pool extent is calculated on the NMFS bottom trawl survey. Finally, we use Domain as a covariate to represent the Ortiz Regions. These regions have been established based on known differences across oceanographic breaks in the Bering Sea.</w:t>
       </w:r>
     </w:p>
     <w:p>
       <w:pPr>
         <w:pStyle w:val="BodyText"/>
+      </w:pPr>
+      <w:r>
+        <w:t>Explora</w:t>
+      </w:r>
+      <w:r>
+        <w:t xml:space="preserve">tory data analysis demonstrate that there is unbalanced sampling of stations across years (Table 1, Figure 1). Exploratory plots indicate spatial variability in </w:t>
+      </w:r>
+      <w:r>
+        <w:rPr>
+          <w:i/>
+        </w:rPr>
+        <w:t>C. marshallae</w:t>
+      </w:r>
+      <w:r>
+        <w:t xml:space="preserve"> abundance and temperature throughout the EBS (Figure 1 and 2). A coplot of select</w:t>
+      </w:r>
+      <w:r>
+        <w:t xml:space="preserve"> covariates indicate possible relationships between depth, salinity and temperature. We see that there is more variation in temperature and salinity at shallower depths across years (Figure 3). It also appears there is generally less variation in temperatu</w:t>
+      </w:r>
+      <w:r>
+        <w:t>re at depth, which is expected based on the differences in water mixing. Interestingly, temperatures at depth is warmer and less variable as the MHW progresses (Figure 3).</w:t>
+      </w:r>
+    </w:p>
+    <w:p>
+      <w:pPr>
+        <w:pStyle w:val="TableCaption"/>
+      </w:pPr>
+      <w:r>
+        <w:t>Table 1. Table of data structure</w:t>
+      </w:r>
+    </w:p>
+    <w:tbl>
+      <w:tblPr>
+        <w:tblStyle w:val="Table"/>
+        <w:tblW w:w="0" w:type="pct"/>
+        <w:tblLook w:val="0020" w:firstRow="1" w:lastRow="0" w:firstColumn="0" w:lastColumn="0" w:noHBand="0" w:noVBand="0"/>
+        <w:tblCaption w:val="Table 1. Table of data structure"/>
+      </w:tblPr>
+      <w:tblGrid>
+        <w:gridCol w:w="4369"/>
+        <w:gridCol w:w="1784"/>
+      </w:tblGrid>
+      <w:tr>
+        <w:tc>
+          <w:tcPr>
+            <w:tcW w:w="0" w:type="auto"/>
+            <w:tcBorders>
+              <w:bottom w:val="single" w:sz="0" w:space="0" w:color="auto"/>
+            </w:tcBorders>
+            <w:vAlign w:val="bottom"/>
+          </w:tcPr>
+          <w:p>
+            <w:pPr>
+              <w:pStyle w:val="Compact"/>
+            </w:pPr>
+            <w:r>
+              <w:t>Variable</w:t>
+            </w:r>
+          </w:p>
+        </w:tc>
+        <w:tc>
+          <w:tcPr>
+            <w:tcW w:w="0" w:type="auto"/>
+            <w:tcBorders>
+              <w:bottom w:val="single" w:sz="0" w:space="0" w:color="auto"/>
+            </w:tcBorders>
+            <w:vAlign w:val="bottom"/>
+          </w:tcPr>
+          <w:p>
+            <w:pPr>
+              <w:pStyle w:val="Compact"/>
+            </w:pPr>
+            <w:r>
+              <w:t>Value</w:t>
+            </w:r>
+          </w:p>
+        </w:tc>
+      </w:tr>
+      <w:tr>
+        <w:tc>
+          <w:tcPr>
+            <w:tcW w:w="0" w:type="auto"/>
+          </w:tcPr>
+          <w:p>
+            <w:pPr>
+              <w:pStyle w:val="Compact"/>
+            </w:pPr>
+            <w:r>
+              <w:t>Stations surveyed per year, 2014</w:t>
+            </w:r>
+          </w:p>
+        </w:tc>
+        <w:tc>
+          <w:tcPr>
+            <w:tcW w:w="0" w:type="auto"/>
+          </w:tcPr>
+          <w:p>
+            <w:pPr>
+              <w:pStyle w:val="Compact"/>
+            </w:pPr>
+            <w:r>
+              <w:t>242</w:t>
+            </w:r>
+          </w:p>
+        </w:tc>
+      </w:tr>
+      <w:tr>
+        <w:tc>
+          <w:tcPr>
+            <w:tcW w:w="0" w:type="auto"/>
+          </w:tcPr>
+          <w:p>
+            <w:pPr>
+              <w:pStyle w:val="Compact"/>
+            </w:pPr>
+            <w:r>
+              <w:t>Stations surveyed per year, 2015</w:t>
+            </w:r>
+          </w:p>
+        </w:tc>
+        <w:tc>
+          <w:tcPr>
+            <w:tcW w:w="0" w:type="auto"/>
+          </w:tcPr>
+          <w:p>
+            <w:pPr>
+              <w:pStyle w:val="Compact"/>
+            </w:pPr>
+            <w:r>
+              <w:t>93</w:t>
+            </w:r>
+          </w:p>
+        </w:tc>
+      </w:tr>
+      <w:tr>
+        <w:tc>
+          <w:tcPr>
+            <w:tcW w:w="0" w:type="auto"/>
+          </w:tcPr>
+          <w:p>
+            <w:pPr>
+              <w:pStyle w:val="Compact"/>
+            </w:pPr>
+            <w:r>
+              <w:t>Stations surveyed per year, 2016</w:t>
+            </w:r>
+          </w:p>
+        </w:tc>
+        <w:tc>
+          <w:tcPr>
+            <w:tcW w:w="0" w:type="auto"/>
+          </w:tcPr>
+          <w:p>
+            <w:pPr>
+              <w:pStyle w:val="Compact"/>
+            </w:pPr>
+            <w:r>
+              <w:t>212</w:t>
+            </w:r>
+          </w:p>
+        </w:tc>
+      </w:tr>
+      <w:tr>
+        <w:tc>
+          <w:tcPr>
+            <w:tcW w:w="0" w:type="auto"/>
+          </w:tcPr>
+          <w:p>
+            <w:pPr>
+              <w:pStyle w:val="Compact"/>
+            </w:pPr>
+            <w:r>
+              <w:t>Survey Depth m (Min, Max)</w:t>
+            </w:r>
+          </w:p>
+        </w:tc>
+        <w:tc>
+          <w:tcPr>
+            <w:tcW w:w="0" w:type="auto"/>
+          </w:tcPr>
+          <w:p>
+            <w:pPr>
+              <w:pStyle w:val="Compact"/>
+            </w:pPr>
+            <w:r>
+              <w:t>12 - 302</w:t>
+            </w:r>
+          </w:p>
+        </w:tc>
+      </w:tr>
+      <w:tr>
+        <w:tc>
+          <w:tcPr>
+            <w:tcW w:w="0" w:type="auto"/>
+          </w:tcPr>
+          <w:p>
+            <w:pPr>
+              <w:pStyle w:val="Compact"/>
+            </w:pPr>
+            <w:r>
+              <w:t>Gear Type</w:t>
+            </w:r>
+          </w:p>
+        </w:tc>
+        <w:tc>
+          <w:tcPr>
+            <w:tcW w:w="0" w:type="auto"/>
+          </w:tcPr>
+          <w:p>
+            <w:pPr>
+              <w:pStyle w:val="Compact"/>
+            </w:pPr>
+            <w:r>
+              <w:t>60BON, 20BON</w:t>
+            </w:r>
+          </w:p>
+        </w:tc>
+      </w:tr>
+      <w:tr>
+        <w:tc>
+          <w:tcPr>
+            <w:tcW w:w="0" w:type="auto"/>
+          </w:tcPr>
+          <w:p>
+            <w:pPr>
+              <w:pStyle w:val="Compact"/>
+            </w:pPr>
+            <w:r>
+              <w:t>Salinity ppm (Min, Max)</w:t>
+            </w:r>
+          </w:p>
+        </w:tc>
+        <w:tc>
+          <w:tcPr>
+            <w:tcW w:w="0" w:type="auto"/>
+          </w:tcPr>
+          <w:p>
+            <w:pPr>
+              <w:pStyle w:val="Compact"/>
+            </w:pPr>
+            <w:r>
+              <w:t>21 - 33</w:t>
+            </w:r>
+          </w:p>
+        </w:tc>
+      </w:tr>
+      <w:tr>
+        <w:tc>
+          <w:tcPr>
+            <w:tcW w:w="0" w:type="auto"/>
+          </w:tcPr>
+          <w:p>
+            <w:pPr>
+              <w:pStyle w:val="Compact"/>
+            </w:pPr>
+            <w:r>
+              <w:t>Temperature C (Min, Max)</w:t>
+            </w:r>
+          </w:p>
+        </w:tc>
+        <w:tc>
+          <w:tcPr>
+            <w:tcW w:w="0" w:type="auto"/>
+          </w:tcPr>
+          <w:p>
+            <w:pPr>
+              <w:pStyle w:val="Compact"/>
+            </w:pPr>
+            <w:r>
+              <w:t>-1 - 13</w:t>
+            </w:r>
+          </w:p>
+        </w:tc>
+      </w:tr>
+      <w:tr>
+        <w:tc>
+          <w:tcPr>
+            <w:tcW w:w="0" w:type="auto"/>
+          </w:tcPr>
+          <w:p>
+            <w:pPr>
+              <w:pStyle w:val="Compact"/>
+            </w:pPr>
+            <w:r>
+              <w:t>Proportion Daily SE Wind (Min, Max)</w:t>
+            </w:r>
+          </w:p>
+        </w:tc>
+        <w:tc>
+          <w:tcPr>
+            <w:tcW w:w="0" w:type="auto"/>
+          </w:tcPr>
+          <w:p>
+            <w:pPr>
+              <w:pStyle w:val="Compact"/>
+            </w:pPr>
+            <w:r>
+              <w:t>0.22 - 0.26</w:t>
+            </w:r>
+          </w:p>
+        </w:tc>
+      </w:tr>
+      <w:tr>
+        <w:tc>
+          <w:tcPr>
+            <w:tcW w:w="0" w:type="auto"/>
+          </w:tcPr>
+          <w:p>
+            <w:pPr>
+              <w:pStyle w:val="Compact"/>
+            </w:pPr>
+            <w:r>
+              <w:t>Propotion Daily NW Wind (Min, Max)</w:t>
+            </w:r>
+          </w:p>
+        </w:tc>
+        <w:tc>
+          <w:tcPr>
+            <w:tcW w:w="0" w:type="auto"/>
+          </w:tcPr>
+          <w:p>
+            <w:pPr>
+              <w:pStyle w:val="Compact"/>
+            </w:pPr>
+            <w:r>
+              <w:t>0.12 - 0.19</w:t>
+            </w:r>
+          </w:p>
+        </w:tc>
+      </w:tr>
+      <w:tr>
+        <w:tc>
+          <w:tcPr>
+            <w:tcW w:w="0" w:type="auto"/>
+          </w:tcPr>
+          <w:p>
+            <w:pPr>
+              <w:pStyle w:val="Compact"/>
+            </w:pPr>
+            <w:r>
+              <w:t>Summer Cold Pool Extent km (Min, Max)</w:t>
+            </w:r>
+          </w:p>
+        </w:tc>
+        <w:tc>
+          <w:tcPr>
+            <w:tcW w:w="0" w:type="auto"/>
+          </w:tcPr>
+          <w:p>
+            <w:pPr>
+              <w:pStyle w:val="Compact"/>
+            </w:pPr>
+            <w:r>
+              <w:t>25664 - 36491</w:t>
+            </w:r>
+          </w:p>
+        </w:tc>
+      </w:tr>
+    </w:tbl>
+    <w:p>
+      <w:pPr>
+        <w:pStyle w:val="BodyText"/>
+      </w:pPr>
+      <w:r>
+        <w:t xml:space="preserve">I will need to test for multicolinearity across covariates, it is likely I do not need all the covariates </w:t>
+      </w:r>
+      <w:r>
+        <w:t>I propose below. For example, depth, temperature and Ortiz region may be confounded since Ortiz regions were delineated based on oceanographic bounds and shelf breaks that differ by depth and temperature.</w:t>
+      </w:r>
+    </w:p>
+    <w:p>
+      <w:pPr>
+        <w:pStyle w:val="CaptionedFigure"/>
       </w:pPr>
       <w:r>
         <w:rPr>
           <w:noProof/>
         </w:rPr>
+        <w:lastRenderedPageBreak/>
         <w:drawing>
-          <wp:anchor distT="0" distB="0" distL="114300" distR="114300" simplePos="0" relativeHeight="251658240" behindDoc="0" locked="0" layoutInCell="1" allowOverlap="1" wp14:anchorId="6C478269" wp14:editId="7BCB0957">
-            <wp:simplePos x="0" y="0"/>
-            <wp:positionH relativeFrom="column">
-              <wp:posOffset>-668655</wp:posOffset>
-            </wp:positionH>
-            <wp:positionV relativeFrom="paragraph">
-              <wp:posOffset>1366520</wp:posOffset>
-            </wp:positionV>
-            <wp:extent cx="7402830" cy="4307840"/>
+          <wp:inline distT="0" distB="0" distL="0" distR="0" wp14:anchorId="6AF0A679" wp14:editId="2D2F6991">
+            <wp:extent cx="5334000" cy="2370666"/>
             <wp:effectExtent l="0" t="0" r="0" b="0"/>
-            <wp:wrapSquare wrapText="bothSides"/>
-            <wp:docPr id="1" name="Picture"/>
+            <wp:docPr id="1" name="Picture" descr="Figure 1. C. marshallae log CPUE (individuals m^3) in the Eastern Bering Sea, where a point indicates a station where a survey was conducted, each facet represents a year, color indicates the log CPUE of C. marshallae at each station in each year"/>
             <wp:cNvGraphicFramePr/>
             <a:graphic xmlns:a="http://schemas.openxmlformats.org/drawingml/2006/main">
               <a:graphicData uri="http://schemas.openxmlformats.org/drawingml/2006/picture">
@@ -399,13 +801,7 @@
                     </pic:cNvPicPr>
                   </pic:nvPicPr>
                   <pic:blipFill>
-                    <a:blip r:embed="rId8">
-                      <a:extLst>
-                        <a:ext uri="{28A0092B-C50C-407E-A947-70E740481C1C}">
-                          <a14:useLocalDpi xmlns:a14="http://schemas.microsoft.com/office/drawing/2010/main" val="0"/>
-                        </a:ext>
-                      </a:extLst>
-                    </a:blip>
+                    <a:blip r:embed="rId8"/>
                     <a:stretch>
                       <a:fillRect/>
                     </a:stretch>
@@ -413,7 +809,7 @@
                   <pic:spPr bwMode="auto">
                     <a:xfrm>
                       <a:off x="0" y="0"/>
-                      <a:ext cx="7402830" cy="4307840"/>
+                      <a:ext cx="5334000" cy="2370666"/>
                     </a:xfrm>
                     <a:prstGeom prst="rect">
                       <a:avLst/>
@@ -428,52 +824,46 @@
                 </pic:pic>
               </a:graphicData>
             </a:graphic>
-            <wp14:sizeRelH relativeFrom="page">
-              <wp14:pctWidth>0</wp14:pctWidth>
-            </wp14:sizeRelH>
-            <wp14:sizeRelV relativeFrom="page">
-              <wp14:pctHeight>0</wp14:pctHeight>
-            </wp14:sizeRelV>
-          </wp:anchor>
+          </wp:inline>
         </w:drawing>
       </w:r>
-      <w:r>
-        <w:t xml:space="preserve">Exploratory data analysis </w:t>
-      </w:r>
-      <w:proofErr w:type="gramStart"/>
-      <w:r>
-        <w:t>demonstrate</w:t>
-      </w:r>
-      <w:proofErr w:type="gramEnd"/>
-      <w:r>
-        <w:t xml:space="preserve"> that there is unbalanced sampling of stations across years (Figure XX). A coplot of select covariates i</w:t>
-      </w:r>
-      <w:r>
-        <w:t>ndicate possible relationships between depth salinity and temperature. We see that there is more variation in temperature and salinity at shallower depths across years. Additionally, there is generally less variation in temperature at depth, which is expec</w:t>
-      </w:r>
-      <w:r>
-        <w:t>ted based on the differences in water mixing. Interestingly, it appears that temperatures at depth get warmer and have less variability from 2014 to 2016 (Figure XX).</w:t>
-      </w:r>
-    </w:p>
-    <w:p>
-      <w:pPr>
-        <w:pStyle w:val="BodyText"/>
-      </w:pPr>
-    </w:p>
-    <w:p>
-      <w:pPr>
-        <w:pStyle w:val="BodyText"/>
+    </w:p>
+    <w:p>
+      <w:pPr>
+        <w:pStyle w:val="ImageCaption"/>
+      </w:pPr>
+      <w:r>
+        <w:t xml:space="preserve">Figure 1. </w:t>
+      </w:r>
+      <w:r>
+        <w:t>C. marshallae</w:t>
+      </w:r>
+      <w:r>
+        <w:t xml:space="preserve"> log CPUE (individuals m^3</w:t>
+      </w:r>
+      <w:r>
+        <w:t xml:space="preserve">) in the Eastern Bering Sea, where a point indicates a station where a survey was conducted, each facet represents a year, color indicates the log CPUE of </w:t>
+      </w:r>
+      <w:r>
+        <w:t>C. marshallae</w:t>
+      </w:r>
+      <w:r>
+        <w:t xml:space="preserve"> at each station in each year</w:t>
+      </w:r>
+    </w:p>
+    <w:p>
+      <w:pPr>
+        <w:pStyle w:val="CaptionedFigure"/>
       </w:pPr>
       <w:r>
         <w:rPr>
           <w:noProof/>
         </w:rPr>
-        <w:lastRenderedPageBreak/>
         <w:drawing>
-          <wp:inline distT="0" distB="0" distL="0" distR="0" wp14:anchorId="01BD5242" wp14:editId="5F1C7CE2">
-            <wp:extent cx="6821729" cy="3683977"/>
+          <wp:inline distT="0" distB="0" distL="0" distR="0" wp14:anchorId="0EF1B206" wp14:editId="69475B8E">
+            <wp:extent cx="5334000" cy="2370666"/>
             <wp:effectExtent l="0" t="0" r="0" b="0"/>
-            <wp:docPr id="2" name="Picture"/>
+            <wp:docPr id="2" name="Picture" descr="Figure 2. Eastern Bering Sea temperature data (C) where a point indicates a station where a survey was conducted, each facet represents a year, color indicates the mean temperature at each station in each year"/>
             <wp:cNvGraphicFramePr/>
             <a:graphic xmlns:a="http://schemas.openxmlformats.org/drawingml/2006/main">
               <a:graphicData uri="http://schemas.openxmlformats.org/drawingml/2006/picture">
@@ -493,7 +883,7 @@
                   <pic:spPr bwMode="auto">
                     <a:xfrm>
                       <a:off x="0" y="0"/>
-                      <a:ext cx="6859591" cy="3704424"/>
+                      <a:ext cx="5334000" cy="2370666"/>
                     </a:xfrm>
                     <a:prstGeom prst="rect">
                       <a:avLst/>
@@ -514,7 +904,18 @@
     </w:p>
     <w:p>
       <w:pPr>
-        <w:pStyle w:val="BodyText"/>
+        <w:pStyle w:val="ImageCaption"/>
+      </w:pPr>
+      <w:r>
+        <w:t xml:space="preserve">Figure 2. Eastern Bering Sea temperature data (C) where </w:t>
+      </w:r>
+      <w:r>
+        <w:t>a point indicates a station where a survey was conducted, each facet represents a year, color indicates the mean temperature at each station in each year</w:t>
+      </w:r>
+    </w:p>
+    <w:p>
+      <w:pPr>
+        <w:pStyle w:val="CaptionedFigure"/>
       </w:pPr>
       <w:r>
         <w:rPr>
@@ -522,10 +923,10 @@
         </w:rPr>
         <w:lastRenderedPageBreak/>
         <w:drawing>
-          <wp:inline distT="0" distB="0" distL="0" distR="0" wp14:anchorId="1DD291FB" wp14:editId="4869D86F">
-            <wp:extent cx="6084277" cy="5037992"/>
+          <wp:inline distT="0" distB="0" distL="0" distR="0" wp14:anchorId="71904C72" wp14:editId="47D1A6E7">
+            <wp:extent cx="5334000" cy="4267200"/>
             <wp:effectExtent l="0" t="0" r="0" b="0"/>
-            <wp:docPr id="3" name="Picture"/>
+            <wp:docPr id="3" name="Picture" descr="Figure 3. Relationship between some covariates used in the analysis, temperature, salinity, maximum gear depth and year from stations where zooplankton were surveyed"/>
             <wp:cNvGraphicFramePr/>
             <a:graphic xmlns:a="http://schemas.openxmlformats.org/drawingml/2006/main">
               <a:graphicData uri="http://schemas.openxmlformats.org/drawingml/2006/picture">
@@ -545,7 +946,7 @@
                   <pic:spPr bwMode="auto">
                     <a:xfrm>
                       <a:off x="0" y="0"/>
-                      <a:ext cx="6096992" cy="5048520"/>
+                      <a:ext cx="5334000" cy="4267200"/>
                     </a:xfrm>
                     <a:prstGeom prst="rect">
                       <a:avLst/>
@@ -566,7 +967,18 @@
     </w:p>
     <w:p>
       <w:pPr>
-        <w:pStyle w:val="BodyText"/>
+        <w:pStyle w:val="ImageCaption"/>
+      </w:pPr>
+      <w:r>
+        <w:t xml:space="preserve">Figure 3. Relationship between some covariates used in the analysis, temperature, salinity, maximum </w:t>
+      </w:r>
+      <w:r>
+        <w:t>gear depth and year from stations where zooplankton were surveyed</w:t>
+      </w:r>
+    </w:p>
+    <w:p>
+      <w:pPr>
+        <w:pStyle w:val="CaptionedFigure"/>
       </w:pPr>
       <w:r>
         <w:rPr>
@@ -574,16 +986,16 @@
         </w:rPr>
         <w:lastRenderedPageBreak/>
         <w:drawing>
-          <wp:inline distT="0" distB="0" distL="0" distR="0" wp14:anchorId="05DE6957" wp14:editId="407BF484">
+          <wp:inline distT="0" distB="0" distL="0" distR="0" wp14:anchorId="50FCBE90" wp14:editId="0B278191">
             <wp:extent cx="5334000" cy="4267200"/>
             <wp:effectExtent l="0" t="0" r="0" b="0"/>
-            <wp:docPr id="4" name="Picture"/>
+            <wp:docPr id="4" name="Picture" descr="Figure 4a. Log-transformed CPUE (individuals m^3) for the complete C. marshallae dataset"/>
             <wp:cNvGraphicFramePr/>
             <a:graphic xmlns:a="http://schemas.openxmlformats.org/drawingml/2006/main">
               <a:graphicData uri="http://schemas.openxmlformats.org/drawingml/2006/picture">
                 <pic:pic xmlns:pic="http://schemas.openxmlformats.org/drawingml/2006/picture">
                   <pic:nvPicPr>
-                    <pic:cNvPr id="0" name="Picture" descr="Hwk-3-Genoa-Sullaway_files/figure-docx/unnamed-chunk-1-1.png"/>
+                    <pic:cNvPr id="0" name="Picture" descr="Hwk-3-Genoa-Sullaway_files/figure-docx/data%20histogram-1.png"/>
                     <pic:cNvPicPr>
                       <a:picLocks noChangeAspect="1" noChangeArrowheads="1"/>
                     </pic:cNvPicPr>
@@ -618,37 +1030,112 @@
     </w:p>
     <w:p>
       <w:pPr>
+        <w:pStyle w:val="ImageCaption"/>
+      </w:pPr>
+      <w:r>
+        <w:t xml:space="preserve">Figure 4a. Log-transformed CPUE (individuals m^3) for the complete </w:t>
+      </w:r>
+      <w:r>
+        <w:t>C. marshallae</w:t>
+      </w:r>
+      <w:r>
+        <w:t xml:space="preserve"> dataset</w:t>
+      </w:r>
+    </w:p>
+    <w:p>
+      <w:pPr>
+        <w:pStyle w:val="CaptionedFigure"/>
+      </w:pPr>
+      <w:r>
+        <w:rPr>
+          <w:noProof/>
+        </w:rPr>
+        <w:lastRenderedPageBreak/>
+        <w:drawing>
+          <wp:inline distT="0" distB="0" distL="0" distR="0" wp14:anchorId="05A256B2" wp14:editId="3FE494ED">
+            <wp:extent cx="5334000" cy="4267200"/>
+            <wp:effectExtent l="0" t="0" r="0" b="0"/>
+            <wp:docPr id="5" name="Picture" descr="Figure 4b. Log-transformed C. marshallae CPUE (individuals m^3) by year"/>
+            <wp:cNvGraphicFramePr/>
+            <a:graphic xmlns:a="http://schemas.openxmlformats.org/drawingml/2006/main">
+              <a:graphicData uri="http://schemas.openxmlformats.org/drawingml/2006/picture">
+                <pic:pic xmlns:pic="http://schemas.openxmlformats.org/drawingml/2006/picture">
+                  <pic:nvPicPr>
+                    <pic:cNvPr id="0" name="Picture" descr="Hwk-3-Genoa-Sullaway_files/figure-docx/by%20year%20data%20histogram-1.png"/>
+                    <pic:cNvPicPr>
+                      <a:picLocks noChangeAspect="1" noChangeArrowheads="1"/>
+                    </pic:cNvPicPr>
+                  </pic:nvPicPr>
+                  <pic:blipFill>
+                    <a:blip r:embed="rId12"/>
+                    <a:stretch>
+                      <a:fillRect/>
+                    </a:stretch>
+                  </pic:blipFill>
+                  <pic:spPr bwMode="auto">
+                    <a:xfrm>
+                      <a:off x="0" y="0"/>
+                      <a:ext cx="5334000" cy="4267200"/>
+                    </a:xfrm>
+                    <a:prstGeom prst="rect">
+                      <a:avLst/>
+                    </a:prstGeom>
+                    <a:noFill/>
+                    <a:ln w="9525">
+                      <a:noFill/>
+                      <a:headEnd/>
+                      <a:tailEnd/>
+                    </a:ln>
+                  </pic:spPr>
+                </pic:pic>
+              </a:graphicData>
+            </a:graphic>
+          </wp:inline>
+        </w:drawing>
+      </w:r>
+    </w:p>
+    <w:p>
+      <w:pPr>
+        <w:pStyle w:val="ImageCaption"/>
+      </w:pPr>
+      <w:r>
+        <w:t xml:space="preserve">Figure 4b. Log-transformed </w:t>
+      </w:r>
+      <w:r>
+        <w:t>C. marshallae</w:t>
+      </w:r>
+      <w:r>
+        <w:t xml:space="preserve"> CPUE (individuals m^3) by year</w:t>
+      </w:r>
+    </w:p>
+    <w:p>
+      <w:pPr>
         <w:pStyle w:val="Heading2"/>
       </w:pPr>
-      <w:bookmarkStart w:id="9" w:name="methods"/>
-      <w:bookmarkEnd w:id="8"/>
+      <w:bookmarkStart w:id="4" w:name="methods"/>
+      <w:bookmarkEnd w:id="3"/>
       <w:r>
         <w:t>Methods</w:t>
       </w:r>
     </w:p>
     <w:p>
       <w:pPr>
-        <w:numPr>
-          <w:ilvl w:val="0"/>
-          <w:numId w:val="2"/>
-        </w:numPr>
-      </w:pPr>
-      <w:r>
-        <w:t>These data may have spatial autocorrelation and they may have a slight right skew. However, with a log transformation (Figure XX) data appear normal, so I will use a log normal distribution with a log link for the model.</w:t>
-      </w:r>
-    </w:p>
-    <w:p>
-      <w:pPr>
-        <w:numPr>
-          <w:ilvl w:val="0"/>
-          <w:numId w:val="2"/>
-        </w:numPr>
-      </w:pPr>
-      <w:r>
-        <w:t>The random variable we want to pred</w:t>
-      </w:r>
-      <w:r>
-        <w:t xml:space="preserve">ict is Calanus CPUE where </w:t>
+        <w:pStyle w:val="FirstParagraph"/>
+      </w:pPr>
+      <w:r>
+        <w:t>These data may have spatial autocorrelation and they may have a slight right skew (though this relationship changes when data are plotted by year). However, with a log transformation (Figure 4) data appear normal, so I propose to use a log normal distribut</w:t>
+      </w:r>
+      <w:r>
+        <w:t xml:space="preserve">ion with a log link for the model. The random variable I would like to estimate is </w:t>
+      </w:r>
+      <w:r>
+        <w:rPr>
+          <w:i/>
+        </w:rPr>
+        <w:t>C. marshallae</w:t>
+      </w:r>
+      <w:r>
+        <w:t xml:space="preserve"> CPUE where </w:t>
       </w:r>
       <m:oMath>
         <m:sSub>
@@ -683,7 +1170,7 @@
     </w:p>
     <w:p>
       <w:pPr>
-        <w:pStyle w:val="FirstParagraph"/>
+        <w:pStyle w:val="BodyText"/>
       </w:pPr>
       <m:oMathPara>
         <m:oMathParaPr>
@@ -719,18 +1206,6 @@
               </m:r>
             </m:e>
             <m:sub>
-              <m:r>
-                <w:rPr>
-                  <w:rFonts w:ascii="Cambria Math" w:hAnsi="Cambria Math"/>
-                </w:rPr>
-                <m:t>i</m:t>
-              </m:r>
-              <m:r>
-                <w:rPr>
-                  <w:rFonts w:ascii="Cambria Math" w:hAnsi="Cambria Math"/>
-                </w:rPr>
-                <m:t>,</m:t>
-              </m:r>
               <m:r>
                 <w:rPr>
                   <w:rFonts w:ascii="Cambria Math" w:hAnsi="Cambria Math"/>
@@ -790,18 +1265,6 @@
                 <w:rPr>
                   <w:rFonts w:ascii="Cambria Math" w:hAnsi="Cambria Math"/>
                 </w:rPr>
-                <m:t>i</m:t>
-              </m:r>
-              <m:r>
-                <w:rPr>
-                  <w:rFonts w:ascii="Cambria Math" w:hAnsi="Cambria Math"/>
-                </w:rPr>
-                <m:t>,</m:t>
-              </m:r>
-              <m:r>
-                <w:rPr>
-                  <w:rFonts w:ascii="Cambria Math" w:hAnsi="Cambria Math"/>
-                </w:rPr>
                 <m:t>s</m:t>
               </m:r>
               <m:r>
@@ -861,29 +1324,103 @@
     <w:p>
       <w:pPr>
         <w:pStyle w:val="FirstParagraph"/>
+        <w:rPr>
+          <w:rFonts w:eastAsiaTheme="minorEastAsia"/>
+          <w:sz w:val="20"/>
+          <w:szCs w:val="20"/>
+        </w:rPr>
       </w:pPr>
       <m:oMathPara>
         <m:oMathParaPr>
-          <m:jc m:val="center"/>
+          <m:jc m:val="left"/>
         </m:oMathParaPr>
         <m:oMath>
+          <m:func>
+            <m:funcPr>
+              <m:ctrlPr>
+                <w:rPr>
+                  <w:rFonts w:ascii="Cambria Math" w:hAnsi="Cambria Math"/>
+                  <w:sz w:val="20"/>
+                  <w:szCs w:val="20"/>
+                </w:rPr>
+              </m:ctrlPr>
+            </m:funcPr>
+            <m:fName>
+              <m:r>
+                <m:rPr>
+                  <m:sty m:val="p"/>
+                </m:rPr>
+                <w:rPr>
+                  <w:rFonts w:ascii="Cambria Math" w:hAnsi="Cambria Math"/>
+                  <w:sz w:val="20"/>
+                  <w:szCs w:val="20"/>
+                </w:rPr>
+                <m:t>log</m:t>
+              </m:r>
+            </m:fName>
+            <m:e>
+              <m:d>
+                <m:dPr>
+                  <m:ctrlPr>
+                    <w:rPr>
+                      <w:rFonts w:ascii="Cambria Math" w:hAnsi="Cambria Math"/>
+                      <w:i/>
+                      <w:sz w:val="20"/>
+                      <w:szCs w:val="20"/>
+                    </w:rPr>
+                  </m:ctrlPr>
+                </m:dPr>
+                <m:e>
+                  <m:sSub>
+                    <m:sSubPr>
+                      <m:ctrlPr>
+                        <w:rPr>
+                          <w:rFonts w:ascii="Cambria Math" w:hAnsi="Cambria Math"/>
+                          <w:sz w:val="20"/>
+                          <w:szCs w:val="20"/>
+                        </w:rPr>
+                      </m:ctrlPr>
+                    </m:sSubPr>
+                    <m:e>
+                      <m:r>
+                        <w:rPr>
+                          <w:rFonts w:ascii="Cambria Math" w:hAnsi="Cambria Math"/>
+                          <w:sz w:val="20"/>
+                          <w:szCs w:val="20"/>
+                        </w:rPr>
+                        <m:t>μ</m:t>
+                      </m:r>
+                    </m:e>
+                    <m:sub>
+                      <m:r>
+                        <w:rPr>
+                          <w:rFonts w:ascii="Cambria Math" w:hAnsi="Cambria Math"/>
+                          <w:sz w:val="20"/>
+                          <w:szCs w:val="20"/>
+                        </w:rPr>
+                        <m:t>s,y</m:t>
+                      </m:r>
+                    </m:sub>
+                  </m:sSub>
+                </m:e>
+              </m:d>
+            </m:e>
+          </m:func>
           <m:r>
             <w:rPr>
               <w:rFonts w:ascii="Cambria Math" w:hAnsi="Cambria Math"/>
+              <w:sz w:val="20"/>
+              <w:szCs w:val="20"/>
             </w:rPr>
-            <m:t>log</m:t>
-          </m:r>
-          <m:r>
-            <w:rPr>
-              <w:rFonts w:ascii="Cambria Math" w:hAnsi="Cambria Math"/>
-            </w:rPr>
-            <m:t>(</m:t>
+            <m:t>=</m:t>
           </m:r>
           <m:sSub>
             <m:sSubPr>
               <m:ctrlPr>
                 <w:rPr>
                   <w:rFonts w:ascii="Cambria Math" w:hAnsi="Cambria Math"/>
+                  <w:sz w:val="20"/>
+                  <w:szCs w:val="20"/>
                 </w:rPr>
               </m:ctrlPr>
             </m:sSubPr>
@@ -891,71 +1428,28 @@
               <m:r>
                 <w:rPr>
                   <w:rFonts w:ascii="Cambria Math" w:hAnsi="Cambria Math"/>
-                </w:rPr>
-                <m:t>μ</m:t>
+                  <w:sz w:val="20"/>
+                  <w:szCs w:val="20"/>
+                </w:rPr>
+                <m:t>B</m:t>
               </m:r>
             </m:e>
             <m:sub>
               <m:r>
                 <w:rPr>
                   <w:rFonts w:ascii="Cambria Math" w:hAnsi="Cambria Math"/>
-                </w:rPr>
-                <m:t>s</m:t>
-              </m:r>
-              <m:r>
-                <w:rPr>
-                  <w:rFonts w:ascii="Cambria Math" w:hAnsi="Cambria Math"/>
-                </w:rPr>
-                <m:t>,</m:t>
-              </m:r>
-              <m:r>
-                <w:rPr>
-                  <w:rFonts w:ascii="Cambria Math" w:hAnsi="Cambria Math"/>
-                </w:rPr>
-                <m:t>y</m:t>
+                  <w:sz w:val="20"/>
+                  <w:szCs w:val="20"/>
+                </w:rPr>
+                <m:t>0s</m:t>
               </m:r>
             </m:sub>
           </m:sSub>
           <m:r>
             <w:rPr>
               <w:rFonts w:ascii="Cambria Math" w:hAnsi="Cambria Math"/>
-            </w:rPr>
-            <m:t>)=</m:t>
-          </m:r>
-          <m:sSub>
-            <m:sSubPr>
-              <m:ctrlPr>
-                <w:rPr>
-                  <w:rFonts w:ascii="Cambria Math" w:hAnsi="Cambria Math"/>
-                </w:rPr>
-              </m:ctrlPr>
-            </m:sSubPr>
-            <m:e>
-              <m:r>
-                <w:rPr>
-                  <w:rFonts w:ascii="Cambria Math" w:hAnsi="Cambria Math"/>
-                </w:rPr>
-                <m:t>B</m:t>
-              </m:r>
-            </m:e>
-            <m:sub>
-              <m:r>
-                <w:rPr>
-                  <w:rFonts w:ascii="Cambria Math" w:hAnsi="Cambria Math"/>
-                </w:rPr>
-                <m:t>0</m:t>
-              </m:r>
-              <m:r>
-                <w:rPr>
-                  <w:rFonts w:ascii="Cambria Math" w:hAnsi="Cambria Math"/>
-                </w:rPr>
-                <m:t>s</m:t>
-              </m:r>
-            </m:sub>
-          </m:sSub>
-          <m:r>
-            <w:rPr>
-              <w:rFonts w:ascii="Cambria Math" w:hAnsi="Cambria Math"/>
+              <w:sz w:val="20"/>
+              <w:szCs w:val="20"/>
             </w:rPr>
             <m:t>+</m:t>
           </m:r>
@@ -964,6 +1458,8 @@
               <m:ctrlPr>
                 <w:rPr>
                   <w:rFonts w:ascii="Cambria Math" w:hAnsi="Cambria Math"/>
+                  <w:sz w:val="20"/>
+                  <w:szCs w:val="20"/>
                 </w:rPr>
               </m:ctrlPr>
             </m:sSubPr>
@@ -971,6 +1467,8 @@
               <m:r>
                 <w:rPr>
                   <w:rFonts w:ascii="Cambria Math" w:hAnsi="Cambria Math"/>
+                  <w:sz w:val="20"/>
+                  <w:szCs w:val="20"/>
                 </w:rPr>
                 <m:t>B</m:t>
               </m:r>
@@ -979,6 +1477,8 @@
               <m:r>
                 <w:rPr>
                   <w:rFonts w:ascii="Cambria Math" w:hAnsi="Cambria Math"/>
+                  <w:sz w:val="20"/>
+                  <w:szCs w:val="20"/>
                 </w:rPr>
                 <m:t>1</m:t>
               </m:r>
@@ -987,6 +1487,8 @@
           <m:r>
             <w:rPr>
               <w:rFonts w:ascii="Cambria Math" w:hAnsi="Cambria Math"/>
+              <w:sz w:val="20"/>
+              <w:szCs w:val="20"/>
             </w:rPr>
             <m:t>Dept</m:t>
           </m:r>
@@ -995,6 +1497,8 @@
               <m:ctrlPr>
                 <w:rPr>
                   <w:rFonts w:ascii="Cambria Math" w:hAnsi="Cambria Math"/>
+                  <w:sz w:val="20"/>
+                  <w:szCs w:val="20"/>
                 </w:rPr>
               </m:ctrlPr>
             </m:sSubPr>
@@ -1002,6 +1506,8 @@
               <m:r>
                 <w:rPr>
                   <w:rFonts w:ascii="Cambria Math" w:hAnsi="Cambria Math"/>
+                  <w:sz w:val="20"/>
+                  <w:szCs w:val="20"/>
                 </w:rPr>
                 <m:t>h</m:t>
               </m:r>
@@ -1010,26 +1516,18 @@
               <m:r>
                 <w:rPr>
                   <w:rFonts w:ascii="Cambria Math" w:hAnsi="Cambria Math"/>
-                </w:rPr>
-                <m:t>s</m:t>
-              </m:r>
-              <m:r>
-                <w:rPr>
-                  <w:rFonts w:ascii="Cambria Math" w:hAnsi="Cambria Math"/>
-                </w:rPr>
-                <m:t>,</m:t>
-              </m:r>
-              <m:r>
-                <w:rPr>
-                  <w:rFonts w:ascii="Cambria Math" w:hAnsi="Cambria Math"/>
-                </w:rPr>
-                <m:t>y</m:t>
+                  <w:sz w:val="20"/>
+                  <w:szCs w:val="20"/>
+                </w:rPr>
+                <m:t>s,y</m:t>
               </m:r>
             </m:sub>
           </m:sSub>
           <m:r>
             <w:rPr>
               <w:rFonts w:ascii="Cambria Math" w:hAnsi="Cambria Math"/>
+              <w:sz w:val="20"/>
+              <w:szCs w:val="20"/>
             </w:rPr>
             <m:t>+</m:t>
           </m:r>
@@ -1038,6 +1536,8 @@
               <m:ctrlPr>
                 <w:rPr>
                   <w:rFonts w:ascii="Cambria Math" w:hAnsi="Cambria Math"/>
+                  <w:sz w:val="20"/>
+                  <w:szCs w:val="20"/>
                 </w:rPr>
               </m:ctrlPr>
             </m:sSubPr>
@@ -1045,6 +1545,8 @@
               <m:r>
                 <w:rPr>
                   <w:rFonts w:ascii="Cambria Math" w:hAnsi="Cambria Math"/>
+                  <w:sz w:val="20"/>
+                  <w:szCs w:val="20"/>
                 </w:rPr>
                 <m:t>B</m:t>
               </m:r>
@@ -1053,6 +1555,8 @@
               <m:r>
                 <w:rPr>
                   <w:rFonts w:ascii="Cambria Math" w:hAnsi="Cambria Math"/>
+                  <w:sz w:val="20"/>
+                  <w:szCs w:val="20"/>
                 </w:rPr>
                 <m:t>2</m:t>
               </m:r>
@@ -1061,6 +1565,8 @@
           <m:r>
             <w:rPr>
               <w:rFonts w:ascii="Cambria Math" w:hAnsi="Cambria Math"/>
+              <w:sz w:val="20"/>
+              <w:szCs w:val="20"/>
             </w:rPr>
             <m:t>Tem</m:t>
           </m:r>
@@ -1069,6 +1575,8 @@
               <m:ctrlPr>
                 <w:rPr>
                   <w:rFonts w:ascii="Cambria Math" w:hAnsi="Cambria Math"/>
+                  <w:sz w:val="20"/>
+                  <w:szCs w:val="20"/>
                 </w:rPr>
               </m:ctrlPr>
             </m:sSubPr>
@@ -1076,6 +1584,8 @@
               <m:r>
                 <w:rPr>
                   <w:rFonts w:ascii="Cambria Math" w:hAnsi="Cambria Math"/>
+                  <w:sz w:val="20"/>
+                  <w:szCs w:val="20"/>
                 </w:rPr>
                 <m:t>p</m:t>
               </m:r>
@@ -1084,26 +1594,18 @@
               <m:r>
                 <w:rPr>
                   <w:rFonts w:ascii="Cambria Math" w:hAnsi="Cambria Math"/>
-                </w:rPr>
-                <m:t>s</m:t>
-              </m:r>
-              <m:r>
-                <w:rPr>
-                  <w:rFonts w:ascii="Cambria Math" w:hAnsi="Cambria Math"/>
-                </w:rPr>
-                <m:t>,</m:t>
-              </m:r>
-              <m:r>
-                <w:rPr>
-                  <w:rFonts w:ascii="Cambria Math" w:hAnsi="Cambria Math"/>
-                </w:rPr>
-                <m:t>y</m:t>
+                  <w:sz w:val="20"/>
+                  <w:szCs w:val="20"/>
+                </w:rPr>
+                <m:t>s,y</m:t>
               </m:r>
             </m:sub>
           </m:sSub>
           <m:r>
             <w:rPr>
               <w:rFonts w:ascii="Cambria Math" w:hAnsi="Cambria Math"/>
+              <w:sz w:val="20"/>
+              <w:szCs w:val="20"/>
             </w:rPr>
             <m:t>+</m:t>
           </m:r>
@@ -1112,6 +1614,8 @@
               <m:ctrlPr>
                 <w:rPr>
                   <w:rFonts w:ascii="Cambria Math" w:hAnsi="Cambria Math"/>
+                  <w:sz w:val="20"/>
+                  <w:szCs w:val="20"/>
                 </w:rPr>
               </m:ctrlPr>
             </m:sSubPr>
@@ -1119,6 +1623,8 @@
               <m:r>
                 <w:rPr>
                   <w:rFonts w:ascii="Cambria Math" w:hAnsi="Cambria Math"/>
+                  <w:sz w:val="20"/>
+                  <w:szCs w:val="20"/>
                 </w:rPr>
                 <m:t>B</m:t>
               </m:r>
@@ -1127,6 +1633,8 @@
               <m:r>
                 <w:rPr>
                   <w:rFonts w:ascii="Cambria Math" w:hAnsi="Cambria Math"/>
+                  <w:sz w:val="20"/>
+                  <w:szCs w:val="20"/>
                 </w:rPr>
                 <m:t>3</m:t>
               </m:r>
@@ -1135,6 +1643,8 @@
           <m:r>
             <w:rPr>
               <w:rFonts w:ascii="Cambria Math" w:hAnsi="Cambria Math"/>
+              <w:sz w:val="20"/>
+              <w:szCs w:val="20"/>
             </w:rPr>
             <m:t>SA</m:t>
           </m:r>
@@ -1143,6 +1653,8 @@
               <m:ctrlPr>
                 <w:rPr>
                   <w:rFonts w:ascii="Cambria Math" w:hAnsi="Cambria Math"/>
+                  <w:sz w:val="20"/>
+                  <w:szCs w:val="20"/>
                 </w:rPr>
               </m:ctrlPr>
             </m:sSubPr>
@@ -1150,6 +1662,8 @@
               <m:r>
                 <w:rPr>
                   <w:rFonts w:ascii="Cambria Math" w:hAnsi="Cambria Math"/>
+                  <w:sz w:val="20"/>
+                  <w:szCs w:val="20"/>
                 </w:rPr>
                 <m:t>L</m:t>
               </m:r>
@@ -1158,18 +1672,24 @@
               <m:r>
                 <w:rPr>
                   <w:rFonts w:ascii="Cambria Math" w:hAnsi="Cambria Math"/>
+                  <w:sz w:val="20"/>
+                  <w:szCs w:val="20"/>
                 </w:rPr>
                 <m:t>s</m:t>
               </m:r>
               <m:r>
                 <w:rPr>
                   <w:rFonts w:ascii="Cambria Math" w:hAnsi="Cambria Math"/>
+                  <w:sz w:val="20"/>
+                  <w:szCs w:val="20"/>
                 </w:rPr>
                 <m:t>,</m:t>
               </m:r>
               <m:r>
                 <w:rPr>
                   <w:rFonts w:ascii="Cambria Math" w:hAnsi="Cambria Math"/>
+                  <w:sz w:val="20"/>
+                  <w:szCs w:val="20"/>
                 </w:rPr>
                 <m:t>y</m:t>
               </m:r>
@@ -1178,6 +1698,8 @@
           <m:r>
             <w:rPr>
               <w:rFonts w:ascii="Cambria Math" w:hAnsi="Cambria Math"/>
+              <w:sz w:val="20"/>
+              <w:szCs w:val="20"/>
             </w:rPr>
             <m:t>+</m:t>
           </m:r>
@@ -1186,6 +1708,8 @@
               <m:ctrlPr>
                 <w:rPr>
                   <w:rFonts w:ascii="Cambria Math" w:hAnsi="Cambria Math"/>
+                  <w:sz w:val="20"/>
+                  <w:szCs w:val="20"/>
                 </w:rPr>
               </m:ctrlPr>
             </m:sSubPr>
@@ -1193,6 +1717,8 @@
               <m:r>
                 <w:rPr>
                   <w:rFonts w:ascii="Cambria Math" w:hAnsi="Cambria Math"/>
+                  <w:sz w:val="20"/>
+                  <w:szCs w:val="20"/>
                 </w:rPr>
                 <m:t>B</m:t>
               </m:r>
@@ -1201,6 +1727,8 @@
               <m:r>
                 <w:rPr>
                   <w:rFonts w:ascii="Cambria Math" w:hAnsi="Cambria Math"/>
+                  <w:sz w:val="20"/>
+                  <w:szCs w:val="20"/>
                 </w:rPr>
                 <m:t>4</m:t>
               </m:r>
@@ -1209,6 +1737,8 @@
           <m:r>
             <w:rPr>
               <w:rFonts w:ascii="Cambria Math" w:hAnsi="Cambria Math"/>
+              <w:sz w:val="20"/>
+              <w:szCs w:val="20"/>
             </w:rPr>
             <m:t>Win</m:t>
           </m:r>
@@ -1217,6 +1747,8 @@
               <m:ctrlPr>
                 <w:rPr>
                   <w:rFonts w:ascii="Cambria Math" w:hAnsi="Cambria Math"/>
+                  <w:sz w:val="20"/>
+                  <w:szCs w:val="20"/>
                 </w:rPr>
               </m:ctrlPr>
             </m:sSubPr>
@@ -1224,6 +1756,8 @@
               <m:r>
                 <w:rPr>
                   <w:rFonts w:ascii="Cambria Math" w:hAnsi="Cambria Math"/>
+                  <w:sz w:val="20"/>
+                  <w:szCs w:val="20"/>
                 </w:rPr>
                 <m:t>d</m:t>
               </m:r>
@@ -1232,18 +1766,24 @@
               <m:r>
                 <w:rPr>
                   <w:rFonts w:ascii="Cambria Math" w:hAnsi="Cambria Math"/>
-                </w:rPr>
-                <m:t>n</m:t>
-              </m:r>
-              <m:r>
-                <w:rPr>
-                  <w:rFonts w:ascii="Cambria Math" w:hAnsi="Cambria Math"/>
+                  <w:sz w:val="20"/>
+                  <w:szCs w:val="20"/>
+                </w:rPr>
+                <m:t>nw</m:t>
+              </m:r>
+              <m:r>
+                <w:rPr>
+                  <w:rFonts w:ascii="Cambria Math" w:hAnsi="Cambria Math"/>
+                  <w:sz w:val="20"/>
+                  <w:szCs w:val="20"/>
                 </w:rPr>
                 <m:t>,</m:t>
               </m:r>
               <m:r>
                 <w:rPr>
                   <w:rFonts w:ascii="Cambria Math" w:hAnsi="Cambria Math"/>
+                  <w:sz w:val="20"/>
+                  <w:szCs w:val="20"/>
                 </w:rPr>
                 <m:t>y</m:t>
               </m:r>
@@ -1252,6 +1792,8 @@
           <m:r>
             <w:rPr>
               <w:rFonts w:ascii="Cambria Math" w:hAnsi="Cambria Math"/>
+              <w:sz w:val="20"/>
+              <w:szCs w:val="20"/>
             </w:rPr>
             <m:t>+</m:t>
           </m:r>
@@ -1260,6 +1802,8 @@
               <m:ctrlPr>
                 <w:rPr>
                   <w:rFonts w:ascii="Cambria Math" w:hAnsi="Cambria Math"/>
+                  <w:sz w:val="20"/>
+                  <w:szCs w:val="20"/>
                 </w:rPr>
               </m:ctrlPr>
             </m:sSubPr>
@@ -1267,6 +1811,8 @@
               <m:r>
                 <w:rPr>
                   <w:rFonts w:ascii="Cambria Math" w:hAnsi="Cambria Math"/>
+                  <w:sz w:val="20"/>
+                  <w:szCs w:val="20"/>
                 </w:rPr>
                 <m:t>B</m:t>
               </m:r>
@@ -1275,6 +1821,8 @@
               <m:r>
                 <w:rPr>
                   <w:rFonts w:ascii="Cambria Math" w:hAnsi="Cambria Math"/>
+                  <w:sz w:val="20"/>
+                  <w:szCs w:val="20"/>
                 </w:rPr>
                 <m:t>5</m:t>
               </m:r>
@@ -1283,6 +1831,102 @@
           <m:r>
             <w:rPr>
               <w:rFonts w:ascii="Cambria Math" w:hAnsi="Cambria Math"/>
+              <w:sz w:val="20"/>
+              <w:szCs w:val="20"/>
+            </w:rPr>
+            <m:t>Win</m:t>
+          </m:r>
+          <m:sSub>
+            <m:sSubPr>
+              <m:ctrlPr>
+                <w:rPr>
+                  <w:rFonts w:ascii="Cambria Math" w:hAnsi="Cambria Math"/>
+                  <w:sz w:val="20"/>
+                  <w:szCs w:val="20"/>
+                </w:rPr>
+              </m:ctrlPr>
+            </m:sSubPr>
+            <m:e>
+              <m:r>
+                <w:rPr>
+                  <w:rFonts w:ascii="Cambria Math" w:hAnsi="Cambria Math"/>
+                  <w:sz w:val="20"/>
+                  <w:szCs w:val="20"/>
+                </w:rPr>
+                <m:t>d</m:t>
+              </m:r>
+            </m:e>
+            <m:sub>
+              <m:r>
+                <w:rPr>
+                  <w:rFonts w:ascii="Cambria Math" w:hAnsi="Cambria Math"/>
+                  <w:sz w:val="20"/>
+                  <w:szCs w:val="20"/>
+                </w:rPr>
+                <m:t>se</m:t>
+              </m:r>
+              <m:r>
+                <w:rPr>
+                  <w:rFonts w:ascii="Cambria Math" w:hAnsi="Cambria Math"/>
+                  <w:sz w:val="20"/>
+                  <w:szCs w:val="20"/>
+                </w:rPr>
+                <m:t>,</m:t>
+              </m:r>
+              <m:r>
+                <w:rPr>
+                  <w:rFonts w:ascii="Cambria Math" w:hAnsi="Cambria Math"/>
+                  <w:sz w:val="20"/>
+                  <w:szCs w:val="20"/>
+                </w:rPr>
+                <m:t>y</m:t>
+              </m:r>
+            </m:sub>
+          </m:sSub>
+          <m:r>
+            <w:rPr>
+              <w:rFonts w:ascii="Cambria Math" w:hAnsi="Cambria Math"/>
+              <w:sz w:val="20"/>
+              <w:szCs w:val="20"/>
+            </w:rPr>
+            <m:t>+</m:t>
+          </m:r>
+          <m:sSub>
+            <m:sSubPr>
+              <m:ctrlPr>
+                <w:rPr>
+                  <w:rFonts w:ascii="Cambria Math" w:hAnsi="Cambria Math"/>
+                  <w:sz w:val="20"/>
+                  <w:szCs w:val="20"/>
+                </w:rPr>
+              </m:ctrlPr>
+            </m:sSubPr>
+            <m:e>
+              <m:r>
+                <w:rPr>
+                  <w:rFonts w:ascii="Cambria Math" w:hAnsi="Cambria Math"/>
+                  <w:sz w:val="20"/>
+                  <w:szCs w:val="20"/>
+                </w:rPr>
+                <m:t>B</m:t>
+              </m:r>
+            </m:e>
+            <m:sub>
+              <m:r>
+                <w:rPr>
+                  <w:rFonts w:ascii="Cambria Math" w:hAnsi="Cambria Math"/>
+                  <w:sz w:val="20"/>
+                  <w:szCs w:val="20"/>
+                </w:rPr>
+                <m:t>6</m:t>
+              </m:r>
+            </m:sub>
+          </m:sSub>
+          <m:r>
+            <w:rPr>
+              <w:rFonts w:ascii="Cambria Math" w:hAnsi="Cambria Math"/>
+              <w:sz w:val="20"/>
+              <w:szCs w:val="20"/>
             </w:rPr>
             <m:t>C</m:t>
           </m:r>
@@ -1291,6 +1935,8 @@
               <m:ctrlPr>
                 <w:rPr>
                   <w:rFonts w:ascii="Cambria Math" w:hAnsi="Cambria Math"/>
+                  <w:sz w:val="20"/>
+                  <w:szCs w:val="20"/>
                 </w:rPr>
               </m:ctrlPr>
             </m:sSubPr>
@@ -1298,6 +1944,8 @@
               <m:r>
                 <w:rPr>
                   <w:rFonts w:ascii="Cambria Math" w:hAnsi="Cambria Math"/>
+                  <w:sz w:val="20"/>
+                  <w:szCs w:val="20"/>
                 </w:rPr>
                 <m:t>P</m:t>
               </m:r>
@@ -1306,6 +1954,8 @@
               <m:r>
                 <w:rPr>
                   <w:rFonts w:ascii="Cambria Math" w:hAnsi="Cambria Math"/>
+                  <w:sz w:val="20"/>
+                  <w:szCs w:val="20"/>
                 </w:rPr>
                 <m:t>y</m:t>
               </m:r>
@@ -1314,6 +1964,98 @@
           <m:r>
             <w:rPr>
               <w:rFonts w:ascii="Cambria Math" w:hAnsi="Cambria Math"/>
+              <w:sz w:val="20"/>
+              <w:szCs w:val="20"/>
+            </w:rPr>
+            <m:t>+</m:t>
+          </m:r>
+        </m:oMath>
+      </m:oMathPara>
+    </w:p>
+    <w:p>
+      <w:pPr>
+        <w:pStyle w:val="FirstParagraph"/>
+      </w:pPr>
+      <m:oMathPara>
+        <m:oMathParaPr>
+          <m:jc m:val="left"/>
+        </m:oMathParaPr>
+        <m:oMath>
+          <m:sSub>
+            <m:sSubPr>
+              <m:ctrlPr>
+                <w:rPr>
+                  <w:rFonts w:ascii="Cambria Math" w:hAnsi="Cambria Math"/>
+                  <w:sz w:val="20"/>
+                  <w:szCs w:val="20"/>
+                </w:rPr>
+              </m:ctrlPr>
+            </m:sSubPr>
+            <m:e>
+              <m:r>
+                <w:rPr>
+                  <w:rFonts w:ascii="Cambria Math" w:hAnsi="Cambria Math"/>
+                  <w:sz w:val="20"/>
+                  <w:szCs w:val="20"/>
+                </w:rPr>
+                <m:t>B</m:t>
+              </m:r>
+            </m:e>
+            <m:sub>
+              <m:r>
+                <w:rPr>
+                  <w:rFonts w:ascii="Cambria Math" w:hAnsi="Cambria Math"/>
+                  <w:sz w:val="20"/>
+                  <w:szCs w:val="20"/>
+                </w:rPr>
+                <m:t>7</m:t>
+              </m:r>
+            </m:sub>
+          </m:sSub>
+          <m:r>
+            <w:rPr>
+              <w:rFonts w:ascii="Cambria Math" w:hAnsi="Cambria Math"/>
+              <w:sz w:val="20"/>
+              <w:szCs w:val="20"/>
+            </w:rPr>
+            <m:t>Domai</m:t>
+          </m:r>
+          <m:sSub>
+            <m:sSubPr>
+              <m:ctrlPr>
+                <w:rPr>
+                  <w:rFonts w:ascii="Cambria Math" w:hAnsi="Cambria Math"/>
+                  <w:sz w:val="20"/>
+                  <w:szCs w:val="20"/>
+                </w:rPr>
+              </m:ctrlPr>
+            </m:sSubPr>
+            <m:e>
+              <m:r>
+                <w:rPr>
+                  <w:rFonts w:ascii="Cambria Math" w:hAnsi="Cambria Math"/>
+                  <w:sz w:val="20"/>
+                  <w:szCs w:val="20"/>
+                </w:rPr>
+                <m:t>n</m:t>
+              </m:r>
+            </m:e>
+            <m:sub>
+              <m:r>
+                <w:rPr>
+                  <w:rFonts w:ascii="Cambria Math" w:hAnsi="Cambria Math"/>
+                  <w:sz w:val="20"/>
+                  <w:szCs w:val="20"/>
+                </w:rPr>
+                <m:t>s</m:t>
+              </m:r>
+            </m:sub>
+          </m:sSub>
+          <m:r>
+            <w:rPr>
+              <w:rFonts w:ascii="Cambria Math" w:hAnsi="Cambria Math"/>
+              <w:sz w:val="20"/>
+              <w:szCs w:val="20"/>
             </w:rPr>
             <m:t>+</m:t>
           </m:r>
@@ -1322,6 +2064,8 @@
               <m:ctrlPr>
                 <w:rPr>
                   <w:rFonts w:ascii="Cambria Math" w:hAnsi="Cambria Math"/>
+                  <w:sz w:val="20"/>
+                  <w:szCs w:val="20"/>
                 </w:rPr>
               </m:ctrlPr>
             </m:sSubPr>
@@ -1329,6 +2073,8 @@
               <m:r>
                 <w:rPr>
                   <w:rFonts w:ascii="Cambria Math" w:hAnsi="Cambria Math"/>
+                  <w:sz w:val="20"/>
+                  <w:szCs w:val="20"/>
                 </w:rPr>
                 <m:t>B</m:t>
               </m:r>
@@ -1337,22 +2083,28 @@
               <m:r>
                 <w:rPr>
                   <w:rFonts w:ascii="Cambria Math" w:hAnsi="Cambria Math"/>
-                </w:rPr>
-                <m:t>6</m:t>
+                  <w:sz w:val="20"/>
+                  <w:szCs w:val="20"/>
+                </w:rPr>
+                <m:t>8</m:t>
               </m:r>
             </m:sub>
           </m:sSub>
           <m:r>
             <w:rPr>
               <w:rFonts w:ascii="Cambria Math" w:hAnsi="Cambria Math"/>
+              <w:sz w:val="20"/>
+              <w:szCs w:val="20"/>
             </w:rPr>
-            <m:t>Domai</m:t>
+            <m:t>SA</m:t>
           </m:r>
           <m:sSub>
             <m:sSubPr>
               <m:ctrlPr>
                 <w:rPr>
                   <w:rFonts w:ascii="Cambria Math" w:hAnsi="Cambria Math"/>
+                  <w:sz w:val="20"/>
+                  <w:szCs w:val="20"/>
                 </w:rPr>
               </m:ctrlPr>
             </m:sSubPr>
@@ -1360,22 +2112,44 @@
               <m:r>
                 <w:rPr>
                   <w:rFonts w:ascii="Cambria Math" w:hAnsi="Cambria Math"/>
-                </w:rPr>
-                <m:t>n</m:t>
+                  <w:sz w:val="20"/>
+                  <w:szCs w:val="20"/>
+                </w:rPr>
+                <m:t>L</m:t>
               </m:r>
             </m:e>
             <m:sub>
               <m:r>
                 <w:rPr>
                   <w:rFonts w:ascii="Cambria Math" w:hAnsi="Cambria Math"/>
+                  <w:sz w:val="20"/>
+                  <w:szCs w:val="20"/>
                 </w:rPr>
                 <m:t>s</m:t>
+              </m:r>
+              <m:r>
+                <w:rPr>
+                  <w:rFonts w:ascii="Cambria Math" w:hAnsi="Cambria Math"/>
+                  <w:sz w:val="20"/>
+                  <w:szCs w:val="20"/>
+                </w:rPr>
+                <m:t>,</m:t>
+              </m:r>
+              <m:r>
+                <w:rPr>
+                  <w:rFonts w:ascii="Cambria Math" w:hAnsi="Cambria Math"/>
+                  <w:sz w:val="20"/>
+                  <w:szCs w:val="20"/>
+                </w:rPr>
+                <m:t>y</m:t>
               </m:r>
             </m:sub>
           </m:sSub>
           <m:r>
             <w:rPr>
               <w:rFonts w:ascii="Cambria Math" w:hAnsi="Cambria Math"/>
+              <w:sz w:val="20"/>
+              <w:szCs w:val="20"/>
             </w:rPr>
             <m:t>+</m:t>
           </m:r>
@@ -1384,6 +2158,8 @@
               <m:ctrlPr>
                 <w:rPr>
                   <w:rFonts w:ascii="Cambria Math" w:hAnsi="Cambria Math"/>
+                  <w:sz w:val="20"/>
+                  <w:szCs w:val="20"/>
                 </w:rPr>
               </m:ctrlPr>
             </m:sSubPr>
@@ -1391,92 +2167,60 @@
               <m:r>
                 <w:rPr>
                   <w:rFonts w:ascii="Cambria Math" w:hAnsi="Cambria Math"/>
-                </w:rPr>
-                <m:t>B</m:t>
+                  <w:sz w:val="20"/>
+                  <w:szCs w:val="20"/>
+                </w:rPr>
+                <m:t>ε</m:t>
               </m:r>
             </m:e>
             <m:sub>
               <m:r>
                 <w:rPr>
                   <w:rFonts w:ascii="Cambria Math" w:hAnsi="Cambria Math"/>
-                </w:rPr>
-                <m:t>7</m:t>
+                  <w:sz w:val="20"/>
+                  <w:szCs w:val="20"/>
+                </w:rPr>
+                <m:t>s</m:t>
               </m:r>
             </m:sub>
           </m:sSub>
-          <m:r>
-            <w:rPr>
-              <w:rFonts w:ascii="Cambria Math" w:hAnsi="Cambria Math"/>
-            </w:rPr>
-            <m:t>SA</m:t>
-          </m:r>
-          <m:sSub>
-            <m:sSubPr>
-              <m:ctrlPr>
-                <w:rPr>
-                  <w:rFonts w:ascii="Cambria Math" w:hAnsi="Cambria Math"/>
-                </w:rPr>
-              </m:ctrlPr>
-            </m:sSubPr>
-            <m:e>
-              <m:r>
-                <w:rPr>
-                  <w:rFonts w:ascii="Cambria Math" w:hAnsi="Cambria Math"/>
-                </w:rPr>
-                <m:t>L</m:t>
-              </m:r>
-            </m:e>
-            <m:sub>
-              <m:r>
-                <w:rPr>
-                  <w:rFonts w:ascii="Cambria Math" w:hAnsi="Cambria Math"/>
-                </w:rPr>
-                <m:t>s</m:t>
-              </m:r>
-              <m:r>
-                <w:rPr>
-                  <w:rFonts w:ascii="Cambria Math" w:hAnsi="Cambria Math"/>
-                </w:rPr>
-                <m:t>,</m:t>
-              </m:r>
-              <m:r>
-                <w:rPr>
-                  <w:rFonts w:ascii="Cambria Math" w:hAnsi="Cambria Math"/>
-                </w:rPr>
-                <m:t>y</m:t>
-              </m:r>
-            </m:sub>
-          </m:sSub>
-          <m:r>
-            <w:rPr>
-              <w:rFonts w:ascii="Cambria Math" w:hAnsi="Cambria Math"/>
-            </w:rPr>
-            <m:t>+</m:t>
-          </m:r>
-          <m:r>
-            <w:rPr>
-              <w:rFonts w:ascii="Cambria Math" w:hAnsi="Cambria Math"/>
-            </w:rPr>
-            <m:t>ε</m:t>
-          </m:r>
         </m:oMath>
       </m:oMathPara>
     </w:p>
     <w:p>
       <w:pPr>
-        <w:pStyle w:val="FirstParagraph"/>
+        <w:pStyle w:val="BodyText"/>
       </w:pPr>
       <m:oMathPara>
         <m:oMathParaPr>
           <m:jc m:val="center"/>
         </m:oMathParaPr>
         <m:oMath>
-          <m:r>
-            <w:rPr>
-              <w:rFonts w:ascii="Cambria Math" w:hAnsi="Cambria Math"/>
-            </w:rPr>
-            <m:t>ε</m:t>
-          </m:r>
+          <m:sSub>
+            <m:sSubPr>
+              <m:ctrlPr>
+                <w:rPr>
+                  <w:rFonts w:ascii="Cambria Math" w:hAnsi="Cambria Math"/>
+                </w:rPr>
+              </m:ctrlPr>
+            </m:sSubPr>
+            <m:e>
+              <m:r>
+                <w:rPr>
+                  <w:rFonts w:ascii="Cambria Math" w:hAnsi="Cambria Math"/>
+                </w:rPr>
+                <m:t>ε</m:t>
+              </m:r>
+            </m:e>
+            <m:sub>
+              <m:r>
+                <w:rPr>
+                  <w:rFonts w:ascii="Cambria Math" w:hAnsi="Cambria Math"/>
+                </w:rPr>
+                <m:t>s</m:t>
+              </m:r>
+            </m:sub>
+          </m:sSub>
           <m:r>
             <w:rPr>
               <w:rFonts w:ascii="Cambria Math" w:hAnsi="Cambria Math"/>
@@ -1545,13 +2289,16 @@
               <w:rPr>
                 <w:rFonts w:ascii="Cambria Math" w:hAnsi="Cambria Math"/>
               </w:rPr>
-              <m:t>i</m:t>
+              <m:t>s</m:t>
             </m:r>
           </m:sub>
         </m:sSub>
       </m:oMath>
       <w:r>
-        <w:t xml:space="preserve"> is the random effect of year (note I am interested in looking at temporal autocorrelation, I think the order of the year matters as the heatwave progresses), </w:t>
+        <w:t xml:space="preserve"> is the random effect of year (note I am interested in looking at temporal autocorrelation, I think the order of the year matters as the heatwave prog</w:t>
+      </w:r>
+      <w:r>
+        <w:t xml:space="preserve">resses), </w:t>
       </w:r>
       <m:oMath>
         <m:r>
@@ -1647,10 +2394,7 @@
         </m:sSub>
       </m:oMath>
       <w:r>
-        <w:t xml:space="preserve"> is the mean temperature at each station fo</w:t>
-      </w:r>
-      <w:r>
-        <w:t xml:space="preserve">r each year, </w:t>
+        <w:t xml:space="preserve"> is the mean temperature (by survey depth) at each station for each survey, </w:t>
       </w:r>
       <m:oMath>
         <m:r>
@@ -1698,7 +2442,7 @@
         </m:sSub>
       </m:oMath>
       <w:r>
-        <w:t xml:space="preserve"> is the mean salinity at each station for each year, </w:t>
+        <w:t xml:space="preserve"> is the mean salinity (by survey depth) at each station for each survey, </w:t>
       </w:r>
       <m:oMath>
         <m:r>
@@ -1728,7 +2472,7 @@
               <w:rPr>
                 <w:rFonts w:ascii="Cambria Math" w:hAnsi="Cambria Math"/>
               </w:rPr>
-              <m:t>n</m:t>
+              <m:t>nw</m:t>
             </m:r>
             <m:r>
               <w:rPr>
@@ -1746,7 +2490,62 @@
         </m:sSub>
       </m:oMath>
       <w:r>
-        <w:t xml:space="preserve"> is the wind stress for each direction (north or south) for each year, </w:t>
+        <w:t xml:space="preserve"> is the proportional da</w:t>
+      </w:r>
+      <w:r>
+        <w:t xml:space="preserve">ily wind from the NW for each year, </w:t>
+      </w:r>
+      <m:oMath>
+        <m:r>
+          <w:rPr>
+            <w:rFonts w:ascii="Cambria Math" w:hAnsi="Cambria Math"/>
+          </w:rPr>
+          <m:t>Win</m:t>
+        </m:r>
+        <m:sSub>
+          <m:sSubPr>
+            <m:ctrlPr>
+              <w:rPr>
+                <w:rFonts w:ascii="Cambria Math" w:hAnsi="Cambria Math"/>
+              </w:rPr>
+            </m:ctrlPr>
+          </m:sSubPr>
+          <m:e>
+            <m:r>
+              <w:rPr>
+                <w:rFonts w:ascii="Cambria Math" w:hAnsi="Cambria Math"/>
+              </w:rPr>
+              <m:t>d</m:t>
+            </m:r>
+          </m:e>
+          <m:sub>
+            <m:r>
+              <w:rPr>
+                <w:rFonts w:ascii="Cambria Math" w:hAnsi="Cambria Math"/>
+              </w:rPr>
+              <m:t>se</m:t>
+            </m:r>
+            <m:r>
+              <w:rPr>
+                <w:rFonts w:ascii="Cambria Math" w:hAnsi="Cambria Math"/>
+              </w:rPr>
+              <m:t>,</m:t>
+            </m:r>
+            <m:r>
+              <w:rPr>
+                <w:rFonts w:ascii="Cambria Math" w:hAnsi="Cambria Math"/>
+              </w:rPr>
+              <m:t>y</m:t>
+            </m:r>
+          </m:sub>
+        </m:sSub>
+      </m:oMath>
+      <w:r>
+        <w:t xml:space="preserve"> is the </w:t>
+      </w:r>
+      <w:r>
+        <w:lastRenderedPageBreak/>
+        <w:t xml:space="preserve">proportional daily wind from the SE for each year, </w:t>
       </w:r>
       <m:oMath>
         <m:r>
@@ -1818,14 +2617,10 @@
         </m:sSub>
       </m:oMath>
       <w:r>
-        <w:t xml:space="preserve"> is the station domain related to t</w:t>
-      </w:r>
-      <w:r>
-        <w:t xml:space="preserve">he Ortiz regions delineated by oceanographic bounds. The </w:t>
-      </w:r>
-      <w:r>
-        <w:lastRenderedPageBreak/>
-        <w:t xml:space="preserve">error term, </w:t>
+        <w:t xml:space="preserve"> </w:t>
+      </w:r>
+      <w:r>
+        <w:t xml:space="preserve">is the station domain related to the Ortiz regions delineated by oceanographic bounds. The error term, </w:t>
       </w:r>
       <m:oMath>
         <m:sSub>
@@ -1866,7 +2661,10 @@
         </m:r>
       </m:oMath>
       <w:r>
-        <w:t xml:space="preserve"> will be composed of a variance-covariance matrix that accounts for spatial autocorrelation.</w:t>
+        <w:t xml:space="preserve"> will be composed of a variance-covariance matrix that accounts for spatial autocorrelatio</w:t>
+      </w:r>
+      <w:r>
+        <w:t>n, if necessary.</w:t>
       </w:r>
     </w:p>
     <w:p>
@@ -1874,10 +2672,35 @@
         <w:pStyle w:val="BodyText"/>
       </w:pPr>
       <w:r>
-        <w:t>Back-transformed results will u</w:t>
-      </w:r>
-      <w:r>
-        <w:t>nder go a bias correction.</w:t>
+        <w:t>Back-transformed results will under-go a bias correction.</w:t>
+      </w:r>
+    </w:p>
+    <w:p>
+      <w:pPr>
+        <w:pStyle w:val="Heading2"/>
+      </w:pPr>
+      <w:bookmarkStart w:id="5" w:name="acknowledgements"/>
+      <w:bookmarkEnd w:id="4"/>
+      <w:r>
+        <w:t>Acknowledgements</w:t>
+      </w:r>
+    </w:p>
+    <w:p>
+      <w:pPr>
+        <w:pStyle w:val="FirstParagraph"/>
+      </w:pPr>
+      <w:r>
+        <w:t>Thank you to Courtney Weiss and Molly Payne for providing comments. Thank you to Dave Kimmel for providing data and for reviewing ideas with me during the project.</w:t>
+      </w:r>
+    </w:p>
+    <w:p>
+      <w:pPr>
+        <w:pStyle w:val="Heading2"/>
+      </w:pPr>
+      <w:bookmarkStart w:id="6" w:name="references"/>
+      <w:bookmarkEnd w:id="5"/>
+      <w:r>
+        <w:t>References</w:t>
       </w:r>
     </w:p>
     <w:p>
@@ -1885,21 +2708,14 @@
         <w:pStyle w:val="Compact"/>
         <w:numPr>
           <w:ilvl w:val="0"/>
-          <w:numId w:val="3"/>
+          <w:numId w:val="2"/>
         </w:numPr>
       </w:pPr>
       <w:r>
-        <w:t>W = wind (north and south) for each year (y) DECIDE WHICH WIND METRIC TO USE</w:t>
-      </w:r>
-    </w:p>
-    <w:p>
-      <w:pPr>
-        <w:pStyle w:val="Heading2"/>
-      </w:pPr>
-      <w:bookmarkStart w:id="10" w:name="references"/>
-      <w:bookmarkEnd w:id="9"/>
-      <w:r>
-        <w:t>References</w:t>
+        <w:t>Baumgartner, M. F., Lysiak, N. S., Esch, H. C., Zerbini, A. N., Berchok, C. L., &amp; Clapham, P. J. (2013). Associations between North Pacific right whales and their zooplanktonic prey in the southeastern Bering Sea. Marine Ecology Progress Series,</w:t>
+      </w:r>
+      <w:r>
+        <w:t xml:space="preserve"> 490, 267-284.</w:t>
       </w:r>
     </w:p>
     <w:p>
@@ -1907,21 +2723,24 @@
         <w:pStyle w:val="Compact"/>
         <w:numPr>
           <w:ilvl w:val="0"/>
-          <w:numId w:val="4"/>
+          <w:numId w:val="2"/>
         </w:numPr>
       </w:pPr>
       <w:r>
-        <w:t>Cheung, W.W.L., Frölicher, T.L. Marine heatwaves exacerbate climate change impacts for fisheries in the northeast Pacific. Sci Rep 10, 6678 (</w:t>
-      </w:r>
-      <w:r>
-        <w:t xml:space="preserve">2020). </w:t>
-      </w:r>
-      <w:hyperlink r:id="rId12">
+        <w:t xml:space="preserve">Cheung, W.W.L., T.L. Frölicher (2020) Marine heatwaves exacerbate climate change impacts for fisheries in the northeast Pacific. Sci Rep 10, 6678 </w:t>
+      </w:r>
+      <w:hyperlink r:id="rId13">
         <w:r>
           <w:rPr>
             <w:rStyle w:val="Hyperlink"/>
           </w:rPr>
-          <w:t>https://doi.org/10.1038/s41598-020-63650-z</w:t>
+          <w:t>https://doi.org/10.1038/s41598-02</w:t>
+        </w:r>
+        <w:r>
+          <w:rPr>
+            <w:rStyle w:val="Hyperlink"/>
+          </w:rPr>
+          <w:t>0-63650-z</w:t>
         </w:r>
       </w:hyperlink>
     </w:p>
@@ -1930,26 +2749,31 @@
         <w:pStyle w:val="Compact"/>
         <w:numPr>
           <w:ilvl w:val="0"/>
-          <w:numId w:val="4"/>
+          <w:numId w:val="2"/>
         </w:numPr>
       </w:pPr>
       <w:r>
-        <w:t>Frölicher, Thomas L., Erich M. Fischer, and Nicolas Gruber. “Marine heatwaves under global warming.” Nature 560.7718 (2018): 360-364.</w:t>
-      </w:r>
+        <w:t xml:space="preserve">Danielson, S., Hedstrom, K., Aagaard, K., Weingartner, T., &amp; Curchitser, E. (2012). Wind-induced reorganization of the Bering shelf circulation. Geophysical Research Letters, 39(8), L08601. </w:t>
+      </w:r>
+      <w:hyperlink r:id="rId14">
+        <w:r>
+          <w:rPr>
+            <w:rStyle w:val="Hyperlink"/>
+          </w:rPr>
+          <w:t>https://doi.org/10.1029/2012gl051231</w:t>
+        </w:r>
+      </w:hyperlink>
     </w:p>
     <w:p>
       <w:pPr>
         <w:pStyle w:val="Compact"/>
         <w:numPr>
           <w:ilvl w:val="0"/>
-          <w:numId w:val="4"/>
+          <w:numId w:val="2"/>
         </w:numPr>
       </w:pPr>
       <w:r>
-        <w:t>Fisher, Ma</w:t>
-      </w:r>
-      <w:r>
-        <w:t>ry C., Stephanie K. Moore, Sunny L. Jardine, James R. Watson, and Jameal F. Samhouri. “Climate shock effects and mediation in fisheries.” Proceedings of the National Academy of Sciences 118, no. 2 (2021).</w:t>
+        <w:t>Fisher, M.C., S.K. Moore, S.L. Jardine, J.R. Watson, &amp; J.F. Samhouri (2021) Climate shock effects and mediation in fisheries. Proceedings of the National Academy of Sciences 118, no. 2.</w:t>
       </w:r>
     </w:p>
     <w:p>
@@ -1957,20 +2781,58 @@
         <w:pStyle w:val="Compact"/>
         <w:numPr>
           <w:ilvl w:val="0"/>
-          <w:numId w:val="4"/>
+          <w:numId w:val="2"/>
         </w:numPr>
       </w:pPr>
       <w:r>
-        <w:t>Siddon, Elizabeth Calvert, Trond Kristiansen, Franz</w:t>
-      </w:r>
-      <w:r>
-        <w:t xml:space="preserve"> J. Mueter, Kirstin K. Holsman, Ron A. Heintz, and Edward V. Farley. “Spatial match-mismatch between juvenile fish and prey provides a mechanism for recruitment variability across contrasting climate conditions in the eastern Bering Sea.” PLoS One 8, no. 1</w:t>
-      </w:r>
-      <w:r>
-        <w:t>2 (2013): e84526.</w:t>
-      </w:r>
-      <w:bookmarkEnd w:id="4"/>
-      <w:bookmarkEnd w:id="10"/>
+        <w:t xml:space="preserve">Frölicher, T.L., E.M. Fischer, &amp; </w:t>
+      </w:r>
+      <w:r>
+        <w:t>N Gruber. (2020) Marine heatwaves under global warming." Nature 560.7718 (2018): 360-364.</w:t>
+      </w:r>
+    </w:p>
+    <w:p>
+      <w:pPr>
+        <w:pStyle w:val="Compact"/>
+        <w:numPr>
+          <w:ilvl w:val="0"/>
+          <w:numId w:val="2"/>
+        </w:numPr>
+      </w:pPr>
+      <w:r>
+        <w:t>Hansen, B. B., Grøtan, V., Herfindal, I., &amp; Lee, A. M. (2020) The Moran effect revisited: spatial population synchrony under global warming. Ecography, 43(11), 1591-1</w:t>
+      </w:r>
+      <w:r>
+        <w:t>602.</w:t>
+      </w:r>
+    </w:p>
+    <w:p>
+      <w:pPr>
+        <w:pStyle w:val="Compact"/>
+        <w:numPr>
+          <w:ilvl w:val="0"/>
+          <w:numId w:val="2"/>
+        </w:numPr>
+      </w:pPr>
+      <w:r>
+        <w:t>Siddon, E.C., T. Kristiansen, F.J. Mueter, K.K. Holsman, R.A. Heintz, and E.V. Farley. (2013) Spatial match-mismatch between juvenile fish and prey provides a mechanism for recruitment variability across contrasting climate conditions in the eastern B</w:t>
+      </w:r>
+      <w:r>
+        <w:t>ering Sea. PLoS One 8, no. 12 (2013): e84526.</w:t>
+      </w:r>
+    </w:p>
+    <w:p>
+      <w:pPr>
+        <w:pStyle w:val="Compact"/>
+        <w:numPr>
+          <w:ilvl w:val="0"/>
+          <w:numId w:val="2"/>
+        </w:numPr>
+      </w:pPr>
+      <w:r>
+        <w:t>Springer, A. M., Roseneau, D. G., Lloyd, D. S., McRoy, C. P., &amp; Murphy, E. C. (1986). Seabird responses to fluctuating prey availability in the eastern Bering Sea. Marine Ecology Progress Series, 1-12.</w:t>
+      </w:r>
+      <w:bookmarkEnd w:id="6"/>
     </w:p>
     <w:sectPr>
       <w:pgSz w:w="12240" w:h="15840"/>
@@ -2030,7 +2892,7 @@
   <w:abstractNum w:abstractNumId="0" w15:restartNumberingAfterBreak="0">
     <w:nsid w:val="EA454B4C"/>
     <w:multiLevelType w:val="multilevel"/>
-    <w:tmpl w:val="50F062E2"/>
+    <w:tmpl w:val="BFF826B4"/>
     <w:lvl w:ilvl="0">
       <w:numFmt w:val="bullet"/>
       <w:lvlText w:val="•"/>
@@ -2134,7 +2996,7 @@
   <w:abstractNum w:abstractNumId="1" w15:restartNumberingAfterBreak="0">
     <w:nsid w:val="2C1AE401"/>
     <w:multiLevelType w:val="multilevel"/>
-    <w:tmpl w:val="723A8540"/>
+    <w:tmpl w:val="4AF63C0A"/>
     <w:lvl w:ilvl="0">
       <w:numFmt w:val="bullet"/>
       <w:lvlText w:val=" "/>
@@ -2239,12 +3101,6 @@
     <w:abstractNumId w:val="1"/>
   </w:num>
   <w:num w:numId="2">
-    <w:abstractNumId w:val="0"/>
-  </w:num>
-  <w:num w:numId="3">
-    <w:abstractNumId w:val="0"/>
-  </w:num>
-  <w:num w:numId="4">
     <w:abstractNumId w:val="0"/>
   </w:num>
 </w:numbering>

</xml_diff>